<commit_message>
Fix change for the report
</commit_message>
<xml_diff>
--- a/НИР задание.docx
+++ b/НИР задание.docx
@@ -1,6 +1,6 @@
 
 <file path=word/document.xml><?xml version="1.0" encoding="utf-8"?>
-<w:document xmlns:wpc="http://schemas.microsoft.com/office/word/2010/wordprocessingCanvas" xmlns:mc="http://schemas.openxmlformats.org/markup-compatibility/2006" xmlns:o="urn:schemas-microsoft-com:office:office" xmlns:r="http://schemas.openxmlformats.org/officeDocument/2006/relationships" xmlns:m="http://schemas.openxmlformats.org/officeDocument/2006/math" xmlns:v="urn:schemas-microsoft-com:vml" xmlns:wp14="http://schemas.microsoft.com/office/word/2010/wordprocessingDrawing" xmlns:wp="http://schemas.openxmlformats.org/drawingml/2006/wordprocessingDrawing" xmlns:w10="urn:schemas-microsoft-com:office:word" xmlns:w="http://schemas.openxmlformats.org/wordprocessingml/2006/main" xmlns:w14="http://schemas.microsoft.com/office/word/2010/wordml" xmlns:wpg="http://schemas.microsoft.com/office/word/2010/wordprocessingGroup" xmlns:wpi="http://schemas.microsoft.com/office/word/2010/wordprocessingInk" xmlns:wne="http://schemas.microsoft.com/office/word/2006/wordml" xmlns:wps="http://schemas.microsoft.com/office/word/2010/wordprocessingShape" mc:Ignorable="w14 wp14">
+<w:document xmlns:wpc="http://schemas.microsoft.com/office/word/2010/wordprocessingCanvas" xmlns:cx="http://schemas.microsoft.com/office/drawing/2014/chartex" xmlns:cx1="http://schemas.microsoft.com/office/drawing/2015/9/8/chartex" xmlns:cx2="http://schemas.microsoft.com/office/drawing/2015/10/21/chartex" xmlns:cx3="http://schemas.microsoft.com/office/drawing/2016/5/9/chartex" xmlns:cx4="http://schemas.microsoft.com/office/drawing/2016/5/10/chartex" xmlns:cx5="http://schemas.microsoft.com/office/drawing/2016/5/11/chartex" xmlns:cx6="http://schemas.microsoft.com/office/drawing/2016/5/12/chartex" xmlns:cx7="http://schemas.microsoft.com/office/drawing/2016/5/13/chartex" xmlns:cx8="http://schemas.microsoft.com/office/drawing/2016/5/14/chartex" xmlns:mc="http://schemas.openxmlformats.org/markup-compatibility/2006" xmlns:aink="http://schemas.microsoft.com/office/drawing/2016/ink" xmlns:am3d="http://schemas.microsoft.com/office/drawing/2017/model3d" xmlns:o="urn:schemas-microsoft-com:office:office" xmlns:r="http://schemas.openxmlformats.org/officeDocument/2006/relationships" xmlns:m="http://schemas.openxmlformats.org/officeDocument/2006/math" xmlns:v="urn:schemas-microsoft-com:vml" xmlns:wp14="http://schemas.microsoft.com/office/word/2010/wordprocessingDrawing" xmlns:wp="http://schemas.openxmlformats.org/drawingml/2006/wordprocessingDrawing" xmlns:w10="urn:schemas-microsoft-com:office:word" xmlns:w="http://schemas.openxmlformats.org/wordprocessingml/2006/main" xmlns:w14="http://schemas.microsoft.com/office/word/2010/wordml" xmlns:w15="http://schemas.microsoft.com/office/word/2012/wordml" xmlns:w16cid="http://schemas.microsoft.com/office/word/2016/wordml/cid" xmlns:w16se="http://schemas.microsoft.com/office/word/2015/wordml/symex" xmlns:wpg="http://schemas.microsoft.com/office/word/2010/wordprocessingGroup" xmlns:wpi="http://schemas.microsoft.com/office/word/2010/wordprocessingInk" xmlns:wne="http://schemas.microsoft.com/office/word/2006/wordml" xmlns:wps="http://schemas.microsoft.com/office/word/2010/wordprocessingShape" mc:Ignorable="w14 w15 w16se w16cid wp14">
   <w:body>
     <w:p>
       <w:pPr>
@@ -168,14 +168,9 @@
       </w:r>
       <w:proofErr w:type="spellStart"/>
       <w:r>
-        <w:t>к.п.</w:t>
-      </w:r>
-      <w:proofErr w:type="gramStart"/>
-      <w:r>
-        <w:t>н</w:t>
+        <w:t>к.п.н</w:t>
       </w:r>
       <w:proofErr w:type="spellEnd"/>
-      <w:proofErr w:type="gramEnd"/>
       <w:r>
         <w:t>.</w:t>
       </w:r>
@@ -356,15 +351,13 @@
       </w:r>
       <w:r>
         <w:rPr>
-          <w:color w:val="FF0000"/>
           <w:sz w:val="24"/>
           <w:szCs w:val="24"/>
           <w:u w:val="single"/>
           <w:lang w:val="ru-RU"/>
         </w:rPr>
-        <w:t>Иванов Иван Иванович</w:t>
-      </w:r>
-      <w:proofErr w:type="gramStart"/>
+        <w:t>Кузменков Анатолий Сергеевич</w:t>
+      </w:r>
       <w:r>
         <w:rPr>
           <w:sz w:val="24"/>
@@ -372,7 +365,17 @@
           <w:u w:val="single"/>
           <w:lang w:val="ru-RU"/>
         </w:rPr>
-        <w:t xml:space="preserve">                                           </w:t>
+        <w:t xml:space="preserve">                                         </w:t>
+      </w:r>
+      <w:proofErr w:type="gramStart"/>
+      <w:r>
+        <w:rPr>
+          <w:sz w:val="24"/>
+          <w:szCs w:val="24"/>
+          <w:u w:val="single"/>
+          <w:lang w:val="ru-RU"/>
+        </w:rPr>
+        <w:t xml:space="preserve">  </w:t>
       </w:r>
       <w:r>
         <w:rPr>
@@ -482,7 +485,6 @@
       </w:r>
       <w:r>
         <w:rPr>
-          <w:color w:val="FF0000"/>
           <w:sz w:val="24"/>
           <w:szCs w:val="24"/>
           <w:u w:val="single"/>
@@ -491,32 +493,21 @@
       </w:r>
       <w:r>
         <w:rPr>
-          <w:color w:val="FF0000"/>
           <w:sz w:val="24"/>
           <w:szCs w:val="24"/>
           <w:u w:val="single"/>
           <w:lang w:val="ru-RU"/>
         </w:rPr>
-        <w:t>4105</w:t>
-      </w:r>
-      <w:r>
-        <w:rPr>
-          <w:color w:val="FF0000"/>
+        <w:t>4107с</w:t>
+      </w:r>
+      <w:r>
+        <w:rPr>
           <w:sz w:val="24"/>
           <w:szCs w:val="24"/>
           <w:u w:val="single"/>
           <w:lang w:val="ru-RU"/>
         </w:rPr>
-        <w:t xml:space="preserve">  </w:t>
-      </w:r>
-      <w:r>
-        <w:rPr>
-          <w:sz w:val="24"/>
-          <w:szCs w:val="24"/>
-          <w:u w:val="single"/>
-          <w:lang w:val="ru-RU"/>
-        </w:rPr>
-        <w:t xml:space="preserve">     </w:t>
+        <w:t xml:space="preserve">       </w:t>
       </w:r>
       <w:r>
         <w:rPr>
@@ -665,17 +656,10 @@
       </w:r>
       <w:r>
         <w:rPr>
-          <w:color w:val="FF0000"/>
-          <w:u w:val="single"/>
-        </w:rPr>
-        <w:t>Компьютерная графика и веб-д</w:t>
-      </w:r>
-      <w:r>
-        <w:rPr>
-          <w:color w:val="FF0000"/>
-          <w:u w:val="single"/>
-        </w:rPr>
-        <w:t>изайн</w:t>
+          <w:u w:val="single"/>
+          <w:lang w:val="ru-BY"/>
+        </w:rPr>
+        <w:t>Веб-технологии СОП</w:t>
       </w:r>
       <w:r>
         <w:rPr>
@@ -747,6 +731,7 @@
         <w:rPr>
           <w:color w:val="000000" w:themeColor="text1"/>
           <w:u w:val="single"/>
+          <w:lang w:val="ru-BY"/>
         </w:rPr>
       </w:pPr>
       <w:r>
@@ -761,83 +746,37 @@
           <w:szCs w:val="28"/>
           <w:u w:val="single"/>
         </w:rPr>
-        <w:t xml:space="preserve">  </w:t>
-      </w:r>
-      <w:r>
-        <w:rPr>
-          <w:color w:val="FF0000"/>
-          <w:u w:val="single"/>
-        </w:rPr>
-        <w:t xml:space="preserve">Готская Ирина Борисовна, </w:t>
+        <w:t xml:space="preserve"> Сокуренко</w:t>
+      </w:r>
+      <w:r>
+        <w:rPr>
+          <w:color w:val="000000"/>
+          <w:sz w:val="26"/>
+          <w:szCs w:val="26"/>
+          <w:u w:val="single"/>
+        </w:rPr>
+        <w:t xml:space="preserve"> Юрий Андреевич, к.т.н., </w:t>
       </w:r>
       <w:proofErr w:type="spellStart"/>
       <w:r>
         <w:rPr>
-          <w:color w:val="FF0000"/>
-          <w:u w:val="single"/>
-        </w:rPr>
-        <w:t>д</w:t>
-      </w:r>
-      <w:proofErr w:type="gramStart"/>
-      <w:r>
-        <w:rPr>
-          <w:color w:val="FF0000"/>
-          <w:u w:val="single"/>
-        </w:rPr>
-        <w:t>.п</w:t>
-      </w:r>
-      <w:proofErr w:type="gramEnd"/>
-      <w:r>
-        <w:rPr>
-          <w:color w:val="FF0000"/>
-          <w:u w:val="single"/>
-        </w:rPr>
-        <w:t>ед</w:t>
-      </w:r>
-      <w:r>
-        <w:rPr>
-          <w:color w:val="FF0000"/>
-          <w:u w:val="single"/>
-        </w:rPr>
-        <w:t>агог</w:t>
-      </w:r>
-      <w:r>
-        <w:rPr>
-          <w:color w:val="FF0000"/>
-          <w:u w:val="single"/>
-        </w:rPr>
-        <w:t>.н</w:t>
+          <w:color w:val="000000"/>
+          <w:sz w:val="26"/>
+          <w:szCs w:val="26"/>
+          <w:u w:val="single"/>
+        </w:rPr>
+        <w:t>доц</w:t>
       </w:r>
       <w:proofErr w:type="spellEnd"/>
       <w:r>
         <w:rPr>
-          <w:color w:val="FF0000"/>
-          <w:u w:val="single"/>
-        </w:rPr>
-        <w:t xml:space="preserve">., </w:t>
-      </w:r>
-      <w:r>
-        <w:rPr>
-          <w:color w:val="FF0000"/>
-          <w:u w:val="single"/>
-        </w:rPr>
-        <w:t xml:space="preserve">профессор кафедры </w:t>
-      </w:r>
-      <w:proofErr w:type="spellStart"/>
-      <w:r>
-        <w:rPr>
-          <w:color w:val="FF0000"/>
-          <w:u w:val="single"/>
-        </w:rPr>
-        <w:t>КПиД</w:t>
-      </w:r>
-      <w:proofErr w:type="spellEnd"/>
-      <w:r>
-        <w:rPr>
-          <w:color w:val="FF0000"/>
-          <w:u w:val="single"/>
-        </w:rPr>
-        <w:t xml:space="preserve"> </w:t>
+          <w:color w:val="000000"/>
+          <w:sz w:val="26"/>
+          <w:szCs w:val="26"/>
+          <w:u w:val="single"/>
+          <w:lang w:val="ru-BY"/>
+        </w:rPr>
+        <w:t>___________________</w:t>
       </w:r>
       <w:r>
         <w:rPr>
@@ -945,55 +884,22 @@
         </w:rPr>
         <w:t xml:space="preserve">: </w:t>
       </w:r>
-      <w:r>
-        <w:rPr>
-          <w:rFonts w:eastAsia="Calibri"/>
-          <w:color w:val="FF0000"/>
-          <w:u w:val="single"/>
-          <w:lang w:eastAsia="en-US"/>
-        </w:rPr>
-        <w:t>Анализ инновационных и традиционных  подходов к извлечению и обработке  экспертной  информации в интересах создания экспертных систем АСУ</w:t>
-      </w:r>
-      <w:proofErr w:type="gramStart"/>
-      <w:r>
-        <w:rPr>
-          <w:rFonts w:eastAsia="Calibri"/>
-          <w:color w:val="FF0000"/>
-          <w:u w:val="single"/>
-          <w:lang w:eastAsia="en-US"/>
-        </w:rPr>
-        <w:t>.</w:t>
-      </w:r>
-      <w:proofErr w:type="gramEnd"/>
-      <w:r>
-        <w:rPr>
-          <w:rFonts w:eastAsia="Calibri"/>
-          <w:color w:val="FF0000"/>
-          <w:u w:val="single"/>
-          <w:lang w:eastAsia="en-US"/>
-        </w:rPr>
-        <w:t xml:space="preserve"> (</w:t>
-      </w:r>
-      <w:proofErr w:type="gramStart"/>
-      <w:r>
-        <w:rPr>
-          <w:rFonts w:eastAsia="Calibri"/>
-          <w:color w:val="FF0000"/>
-          <w:u w:val="single"/>
-          <w:lang w:eastAsia="en-US"/>
-        </w:rPr>
-        <w:t>н</w:t>
-      </w:r>
-      <w:proofErr w:type="gramEnd"/>
-      <w:r>
-        <w:rPr>
-          <w:rFonts w:eastAsia="Calibri"/>
-          <w:color w:val="FF0000"/>
-          <w:u w:val="single"/>
-          <w:lang w:eastAsia="en-US"/>
-        </w:rPr>
-        <w:t>азвание темы вашего исследования)</w:t>
-      </w:r>
+      <w:bookmarkStart w:id="0" w:name="_Hlk502745292"/>
+      <w:r>
+        <w:rPr>
+          <w:u w:val="single"/>
+          <w:lang w:val="ru-BY"/>
+        </w:rPr>
+        <w:t xml:space="preserve">Анализ развития компонентно-ориентированного подхода на основе библиотеки </w:t>
+      </w:r>
+      <w:r>
+        <w:rPr>
+          <w:u w:val="single"/>
+          <w:lang w:val="en-US"/>
+        </w:rPr>
+        <w:t>react.js</w:t>
+      </w:r>
+      <w:bookmarkEnd w:id="0"/>
     </w:p>
     <w:p>
       <w:pPr>
@@ -1035,13 +941,19 @@
         <w:rPr>
           <w:b/>
         </w:rPr>
-        <w:t xml:space="preserve"> законченной работы</w:t>
-      </w:r>
-      <w:r>
-        <w:rPr>
-          <w:b/>
-        </w:rPr>
-        <w:t xml:space="preserve">: </w:t>
+        <w:t xml:space="preserve"> законченной </w:t>
+      </w:r>
+      <w:r>
+        <w:rPr>
+          <w:b/>
+        </w:rPr>
+        <w:t>работы</w:t>
+      </w:r>
+      <w:r>
+        <w:rPr>
+          <w:b/>
+        </w:rPr>
+        <w:t>: 26</w:t>
       </w:r>
       <w:r>
         <w:rPr>
@@ -1052,14 +964,28 @@
       <w:r>
         <w:rPr>
           <w:b/>
-        </w:rPr>
-        <w:t xml:space="preserve">22 декабря </w:t>
-      </w:r>
-      <w:r>
-        <w:rPr>
-          <w:b/>
-        </w:rPr>
-        <w:t>2017</w:t>
+          <w:lang w:val="ru-BY"/>
+        </w:rPr>
+        <w:t>января</w:t>
+      </w:r>
+      <w:r>
+        <w:rPr>
+          <w:b/>
+        </w:rPr>
+        <w:t xml:space="preserve"> </w:t>
+      </w:r>
+      <w:r>
+        <w:rPr>
+          <w:b/>
+        </w:rPr>
+        <w:t>201</w:t>
+      </w:r>
+      <w:r>
+        <w:rPr>
+          <w:b/>
+          <w:lang w:val="ru-BY"/>
+        </w:rPr>
+        <w:t>8</w:t>
       </w:r>
       <w:r>
         <w:rPr>
@@ -1115,122 +1041,379 @@
       <w:pPr>
         <w:spacing w:line="23" w:lineRule="atLeast"/>
         <w:jc w:val="both"/>
-      </w:pPr>
-      <w:r>
+        <w:rPr>
+          <w:u w:val="single"/>
+          <w:lang w:val="en-US"/>
+        </w:rPr>
+      </w:pPr>
+      <w:r>
+        <w:rPr>
+          <w:u w:val="single"/>
+          <w:lang w:val="ru-BY"/>
+        </w:rPr>
+        <w:t xml:space="preserve">Анализ использования компонентно-ориентированного подхода для </w:t>
+      </w:r>
+      <w:r>
+        <w:rPr>
+          <w:u w:val="single"/>
+          <w:lang w:val="en-US"/>
+        </w:rPr>
+        <w:t xml:space="preserve">front-end </w:t>
+      </w:r>
+      <w:r>
+        <w:rPr>
+          <w:u w:val="single"/>
+          <w:lang w:val="ru-BY"/>
+        </w:rPr>
+        <w:t xml:space="preserve">разработки веб-приложений, определение недостатков базовых технологий и современных способов их преодоления с использованием современных технологий. Анализ преимуществ и перспектив компонентного подхода разработки на примере библиотеки </w:t>
+      </w:r>
+      <w:r>
+        <w:rPr>
+          <w:u w:val="single"/>
+          <w:lang w:val="en-US"/>
+        </w:rPr>
+        <w:t>react.js.</w:t>
+      </w:r>
+    </w:p>
+    <w:p>
+      <w:pPr>
+        <w:spacing w:line="23" w:lineRule="atLeast"/>
+      </w:pPr>
+      <w:r>
+        <w:rPr>
+          <w:b/>
+        </w:rPr>
+        <w:t>4</w:t>
+      </w:r>
+      <w:r>
+        <w:rPr>
+          <w:b/>
+        </w:rPr>
+        <w:t>.</w:t>
+      </w:r>
+      <w:r>
+        <w:rPr>
+          <w:b/>
+        </w:rPr>
+        <w:t xml:space="preserve"> Содержание </w:t>
+      </w:r>
+      <w:r>
+        <w:rPr>
+          <w:b/>
+        </w:rPr>
+        <w:t>научно-исследовательской</w:t>
+      </w:r>
+      <w:r>
+        <w:rPr>
+          <w:b/>
+        </w:rPr>
+        <w:t xml:space="preserve"> работы (перечень подлежащих разработке вопросов)</w:t>
+      </w:r>
+      <w:r>
+        <w:rPr>
+          <w:b/>
+        </w:rPr>
+        <w:t>:</w:t>
+      </w:r>
+      <w:r>
+        <w:t xml:space="preserve"> </w:t>
+      </w:r>
+    </w:p>
+    <w:p>
+      <w:pPr>
+        <w:spacing w:line="23" w:lineRule="atLeast"/>
+        <w:rPr>
+          <w:u w:val="single"/>
+        </w:rPr>
+      </w:pPr>
+      <w:r>
+        <w:rPr>
+          <w:u w:val="single"/>
+        </w:rPr>
+        <w:t xml:space="preserve">1. </w:t>
+      </w:r>
+      <w:r>
+        <w:rPr>
+          <w:u w:val="single"/>
+          <w:lang w:val="ru-BY"/>
+        </w:rPr>
+        <w:t>Компонентный подход программирования__</w:t>
+      </w:r>
+      <w:r>
+        <w:rPr>
+          <w:u w:val="single"/>
+        </w:rPr>
+        <w:t>_______________________________________</w:t>
+      </w:r>
+    </w:p>
+    <w:p>
+      <w:pPr>
+        <w:spacing w:line="23" w:lineRule="atLeast"/>
+        <w:rPr>
+          <w:u w:val="single"/>
+        </w:rPr>
+      </w:pPr>
+      <w:r>
+        <w:rPr>
+          <w:u w:val="single"/>
+        </w:rPr>
+        <w:t xml:space="preserve">2. </w:t>
+      </w:r>
+      <w:r>
+        <w:rPr>
+          <w:u w:val="single"/>
+          <w:lang w:val="ru-BY"/>
+        </w:rPr>
+        <w:t xml:space="preserve">Обзор технологий </w:t>
+      </w:r>
+      <w:r>
+        <w:rPr>
+          <w:u w:val="single"/>
+          <w:lang w:val="en-US"/>
+        </w:rPr>
+        <w:t xml:space="preserve">front-end </w:t>
+      </w:r>
+      <w:r>
+        <w:rPr>
+          <w:u w:val="single"/>
+          <w:lang w:val="ru-BY"/>
+        </w:rPr>
+        <w:t>разработки веб-приложений__</w:t>
+      </w:r>
+      <w:r>
+        <w:rPr>
+          <w:u w:val="single"/>
+        </w:rPr>
+        <w:t>___________________________</w:t>
+      </w:r>
+    </w:p>
+    <w:p>
+      <w:pPr>
+        <w:spacing w:line="23" w:lineRule="atLeast"/>
+        <w:rPr>
+          <w:u w:val="single"/>
+          <w:lang w:val="en-US"/>
+        </w:rPr>
+      </w:pPr>
+      <w:r>
+        <w:rPr>
+          <w:u w:val="single"/>
+          <w:lang w:val="en-US"/>
+        </w:rPr>
+        <w:t xml:space="preserve">3. </w:t>
+      </w:r>
+      <w:r>
+        <w:rPr>
+          <w:u w:val="single"/>
+          <w:lang w:val="ru-BY"/>
+        </w:rPr>
+        <w:t xml:space="preserve">Компонентный подход во </w:t>
+      </w:r>
+      <w:r>
+        <w:rPr>
+          <w:u w:val="single"/>
+          <w:lang w:val="en-US"/>
+        </w:rPr>
+        <w:t>front-end_______________________________________________</w:t>
+      </w:r>
+    </w:p>
+    <w:p>
+      <w:pPr>
+        <w:spacing w:line="23" w:lineRule="atLeast"/>
+        <w:rPr>
+          <w:u w:val="single"/>
+        </w:rPr>
+      </w:pPr>
+      <w:r>
+        <w:rPr>
+          <w:u w:val="single"/>
+          <w:lang w:val="en-US"/>
+        </w:rPr>
+        <w:t>4</w:t>
+      </w:r>
+      <w:r>
+        <w:rPr>
+          <w:u w:val="single"/>
+        </w:rPr>
+        <w:t xml:space="preserve">. </w:t>
+      </w:r>
+      <w:r>
+        <w:rPr>
+          <w:u w:val="single"/>
+          <w:lang w:val="ru-BY"/>
+        </w:rPr>
+        <w:t xml:space="preserve">Компонентная разработка с использованием </w:t>
+      </w:r>
+      <w:r>
+        <w:rPr>
+          <w:u w:val="single"/>
+          <w:lang w:val="en-US"/>
+        </w:rPr>
+        <w:t>rect.js</w:t>
+      </w:r>
+      <w:r>
+        <w:rPr>
+          <w:u w:val="single"/>
+        </w:rPr>
+        <w:t>__________________________________</w:t>
+      </w:r>
+    </w:p>
+    <w:p>
+      <w:pPr>
+        <w:spacing w:line="23" w:lineRule="atLeast"/>
+        <w:rPr>
+          <w:u w:val="single"/>
+          <w:lang w:val="en-US"/>
+        </w:rPr>
+      </w:pPr>
+      <w:r>
+        <w:rPr>
+          <w:u w:val="single"/>
+          <w:lang w:val="en-US"/>
+        </w:rPr>
+        <w:t>5</w:t>
+      </w:r>
+      <w:r>
+        <w:rPr>
+          <w:u w:val="single"/>
+        </w:rPr>
+        <w:t xml:space="preserve">. </w:t>
+      </w:r>
+      <w:r>
+        <w:rPr>
+          <w:u w:val="single"/>
+        </w:rPr>
+        <w:t xml:space="preserve">Разработка </w:t>
+      </w:r>
+      <w:proofErr w:type="spellStart"/>
+      <w:r>
+        <w:rPr>
+          <w:u w:val="single"/>
+        </w:rPr>
+        <w:t>front-end</w:t>
+      </w:r>
+      <w:proofErr w:type="spellEnd"/>
+      <w:r>
+        <w:rPr>
+          <w:u w:val="single"/>
+        </w:rPr>
+        <w:t xml:space="preserve"> приложения управления автоматизированным тестированием</w:t>
+      </w:r>
+      <w:r>
+        <w:rPr>
+          <w:u w:val="single"/>
+          <w:lang w:val="en-US"/>
+        </w:rPr>
+        <w:t>_______</w:t>
+      </w:r>
+    </w:p>
+    <w:p>
+      <w:pPr>
+        <w:spacing w:line="23" w:lineRule="atLeast"/>
+        <w:rPr>
+          <w:u w:val="single"/>
+          <w:lang w:val="en-US"/>
+        </w:rPr>
+      </w:pPr>
+      <w:r>
+        <w:rPr>
+          <w:u w:val="single"/>
+        </w:rPr>
+        <w:t xml:space="preserve"> проектов </w:t>
+      </w:r>
+      <w:r>
+        <w:rPr>
+          <w:u w:val="single"/>
+        </w:rPr>
+        <w:t>_________________________________</w:t>
+      </w:r>
+      <w:r>
+        <w:rPr>
+          <w:u w:val="single"/>
+          <w:lang w:val="en-US"/>
+        </w:rPr>
+        <w:t>______________________________________</w:t>
+      </w:r>
+    </w:p>
+    <w:p>
+      <w:pPr>
+        <w:spacing w:line="23" w:lineRule="atLeast"/>
         <w:rPr>
           <w:color w:val="FF0000"/>
           <w:u w:val="single"/>
         </w:rPr>
-        <w:t xml:space="preserve">Анализ </w:t>
-      </w:r>
-      <w:r>
-        <w:rPr>
-          <w:color w:val="FF0000"/>
-          <w:u w:val="single"/>
-        </w:rPr>
-        <w:t>процесса извлечения и обработки экспертной информации, исследование существующих методических и инструментальных средств извлечения и обработки ЭИ</w:t>
-      </w:r>
-      <w:r>
-        <w:rPr>
-          <w:color w:val="FF0000"/>
-          <w:u w:val="single"/>
-        </w:rPr>
-        <w:t xml:space="preserve">, </w:t>
-      </w:r>
-      <w:r>
-        <w:rPr>
-          <w:color w:val="FF0000"/>
-          <w:u w:val="single"/>
-        </w:rPr>
-        <w:t xml:space="preserve">материалы, </w:t>
-      </w:r>
-      <w:r>
-        <w:rPr>
-          <w:color w:val="FF0000"/>
-          <w:u w:val="single"/>
-        </w:rPr>
-        <w:t>опубликованны</w:t>
-      </w:r>
-      <w:r>
-        <w:rPr>
-          <w:color w:val="FF0000"/>
-          <w:u w:val="single"/>
-        </w:rPr>
-        <w:t>е</w:t>
-      </w:r>
-      <w:r>
-        <w:rPr>
-          <w:color w:val="FF0000"/>
-          <w:u w:val="single"/>
-        </w:rPr>
-        <w:t xml:space="preserve"> в открытой печати</w:t>
-      </w:r>
-      <w:r>
-        <w:rPr>
-          <w:color w:val="FF0000"/>
-          <w:u w:val="single"/>
-        </w:rPr>
-        <w:t>,</w:t>
-      </w:r>
-      <w:r>
-        <w:rPr>
-          <w:color w:val="FF0000"/>
-          <w:u w:val="single"/>
-        </w:rPr>
-        <w:t xml:space="preserve"> о </w:t>
-      </w:r>
-      <w:r>
-        <w:rPr>
-          <w:color w:val="FF0000"/>
-          <w:u w:val="single"/>
-        </w:rPr>
-        <w:t>разработках различных экспертных систем в интересах АСУ</w:t>
-      </w:r>
-      <w:r>
-        <w:rPr>
-          <w:color w:val="FF0000"/>
-          <w:u w:val="single"/>
-        </w:rPr>
-        <w:t>, учебники, научные журналы, статьи, справочные данные сети Интернет</w:t>
-      </w:r>
-      <w:r>
-        <w:rPr>
-          <w:color w:val="FF0000"/>
-          <w:u w:val="single"/>
+      </w:pPr>
+    </w:p>
+    <w:p>
+      <w:pPr>
+        <w:spacing w:line="23" w:lineRule="atLeast"/>
+      </w:pPr>
+    </w:p>
+    <w:p>
+      <w:pPr>
+        <w:spacing w:line="23" w:lineRule="atLeast"/>
+      </w:pPr>
+      <w:r>
+        <w:rPr>
+          <w:b/>
+        </w:rPr>
+        <w:lastRenderedPageBreak/>
+        <w:t>5</w:t>
+      </w:r>
+      <w:r>
+        <w:rPr>
+          <w:b/>
         </w:rPr>
         <w:t>.</w:t>
       </w:r>
+      <w:r>
+        <w:rPr>
+          <w:b/>
+        </w:rPr>
+        <w:t xml:space="preserve"> Перечень графического материала (с указанием обязательного материала</w:t>
+      </w:r>
+      <w:r>
+        <w:t>)</w:t>
+      </w:r>
+      <w:r>
+        <w:t>:</w:t>
+      </w:r>
+      <w:r>
+        <w:t xml:space="preserve"> </w:t>
+      </w:r>
+    </w:p>
+    <w:p>
+      <w:pPr>
+        <w:spacing w:line="23" w:lineRule="atLeast"/>
+        <w:rPr>
+          <w:u w:val="single"/>
+        </w:rPr>
+      </w:pPr>
+      <w:r>
+        <w:rPr>
+          <w:u w:val="single"/>
+        </w:rPr>
+        <w:t xml:space="preserve">Использование графических материалов не предусмотрено     </w:t>
+      </w:r>
+      <w:r>
+        <w:rPr>
+          <w:u w:val="single"/>
+        </w:rPr>
+        <w:t xml:space="preserve">                                                    </w:t>
+      </w:r>
       <w:proofErr w:type="gramStart"/>
+      <w:r>
+        <w:rPr>
+          <w:u w:val="single"/>
+        </w:rPr>
+        <w:t xml:space="preserve">  </w:t>
+      </w:r>
       <w:r>
         <w:rPr>
           <w:sz w:val="2"/>
           <w:szCs w:val="2"/>
           <w:u w:val="single"/>
         </w:rPr>
-        <w:t xml:space="preserve">               </w:t>
-      </w:r>
-      <w:r>
-        <w:rPr>
-          <w:sz w:val="2"/>
-          <w:szCs w:val="2"/>
-          <w:u w:val="single"/>
-        </w:rPr>
-        <w:t xml:space="preserve">                                                                                           </w:t>
-      </w:r>
-      <w:r>
-        <w:rPr>
-          <w:sz w:val="2"/>
-          <w:szCs w:val="2"/>
-          <w:u w:val="single"/>
-        </w:rPr>
-        <w:t xml:space="preserve">     </w:t>
-      </w:r>
-      <w:r>
-        <w:rPr>
-          <w:sz w:val="2"/>
-          <w:szCs w:val="2"/>
-          <w:u w:val="single"/>
-        </w:rPr>
         <w:t>.</w:t>
       </w:r>
       <w:proofErr w:type="gramEnd"/>
@@ -1239,71 +1422,9 @@
       <w:pPr>
         <w:spacing w:line="23" w:lineRule="atLeast"/>
         <w:rPr>
-          <w:color w:val="FF0000"/>
-        </w:rPr>
-      </w:pPr>
-      <w:r>
-        <w:rPr>
-          <w:color w:val="FF0000"/>
-        </w:rPr>
-        <w:t>(</w:t>
-      </w:r>
-      <w:r>
-        <w:rPr>
-          <w:color w:val="FF0000"/>
-        </w:rPr>
-        <w:t>формулируется исходя из темы исследования</w:t>
-      </w:r>
-      <w:r>
-        <w:rPr>
-          <w:color w:val="FF0000"/>
-        </w:rPr>
-        <w:t>)</w:t>
-      </w:r>
-    </w:p>
-    <w:p>
-      <w:pPr>
-        <w:spacing w:line="23" w:lineRule="atLeast"/>
-      </w:pPr>
-      <w:r>
-        <w:rPr>
-          <w:b/>
-        </w:rPr>
-        <w:t>4</w:t>
-      </w:r>
-      <w:r>
-        <w:rPr>
-          <w:b/>
-        </w:rPr>
-        <w:t>.</w:t>
-      </w:r>
-      <w:r>
-        <w:rPr>
-          <w:b/>
-        </w:rPr>
-        <w:t xml:space="preserve"> Содержание </w:t>
-      </w:r>
-      <w:r>
-        <w:rPr>
-          <w:b/>
-        </w:rPr>
-        <w:t>научно-исследовательской</w:t>
-      </w:r>
-      <w:r>
-        <w:rPr>
-          <w:b/>
-        </w:rPr>
-        <w:t xml:space="preserve"> работы (перечень подлежащих разработке вопросов)</w:t>
-      </w:r>
-      <w:r>
-        <w:rPr>
-          <w:b/>
-        </w:rPr>
-        <w:t>:</w:t>
-      </w:r>
-      <w:r>
-        <w:t xml:space="preserve"> </w:t>
-      </w:r>
+          <w:b/>
+        </w:rPr>
+      </w:pPr>
     </w:p>
     <w:p>
       <w:pPr>
@@ -1311,313 +1432,86 @@
         <w:jc w:val="both"/>
         <w:rPr>
           <w:color w:val="FF0000"/>
-          <w:highlight w:val="yellow"/>
-          <w:u w:val="single"/>
-        </w:rPr>
-      </w:pPr>
-      <w:r>
-        <w:rPr>
-          <w:color w:val="FF0000"/>
-          <w:u w:val="single"/>
-        </w:rPr>
-        <w:t xml:space="preserve">1. </w:t>
-      </w:r>
-      <w:r>
-        <w:rPr>
-          <w:color w:val="FF0000"/>
-          <w:u w:val="single"/>
-        </w:rPr>
-        <w:t>Обоснование необходимости интеллектуализации АСУ на основе экспертных систем</w:t>
-      </w:r>
-      <w:proofErr w:type="gramStart"/>
-      <w:r>
-        <w:rPr>
-          <w:color w:val="FF0000"/>
-          <w:u w:val="single"/>
+          <w:u w:val="single"/>
+          <w:lang w:val="en-US"/>
+        </w:rPr>
+      </w:pPr>
+      <w:r>
+        <w:rPr>
+          <w:b/>
+        </w:rPr>
+        <w:t>6</w:t>
+      </w:r>
+      <w:r>
+        <w:rPr>
+          <w:b/>
         </w:rPr>
         <w:t>.</w:t>
       </w:r>
       <w:r>
         <w:rPr>
-          <w:color w:val="FF0000"/>
-          <w:sz w:val="2"/>
-          <w:szCs w:val="2"/>
-          <w:highlight w:val="yellow"/>
-          <w:u w:val="single"/>
+          <w:b/>
+        </w:rPr>
+        <w:t xml:space="preserve"> Исходные материалы и пособия</w:t>
+      </w:r>
+      <w:r>
+        <w:rPr>
+          <w:b/>
+        </w:rPr>
+        <w:t>:</w:t>
+      </w:r>
+      <w:r>
+        <w:rPr>
+          <w:b/>
+        </w:rPr>
+        <w:t xml:space="preserve"> </w:t>
+      </w:r>
+      <w:r>
+        <w:rPr>
+          <w:u w:val="single"/>
+        </w:rPr>
+        <w:t xml:space="preserve">Материалы, опубликованные в открытой печати, о </w:t>
+      </w:r>
+      <w:r>
+        <w:rPr>
+          <w:u w:val="single"/>
+          <w:lang w:val="ru-BY"/>
+        </w:rPr>
+        <w:t xml:space="preserve">современных технологиях </w:t>
+      </w:r>
+      <w:r>
+        <w:rPr>
+          <w:u w:val="single"/>
+          <w:lang w:val="en-US"/>
+        </w:rPr>
+        <w:t xml:space="preserve">front-end </w:t>
+      </w:r>
+      <w:r>
+        <w:rPr>
+          <w:u w:val="single"/>
+        </w:rPr>
+        <w:t>разработки</w:t>
+      </w:r>
+      <w:r>
+        <w:rPr>
+          <w:u w:val="single"/>
+          <w:lang w:val="ru-BY"/>
+        </w:rPr>
+        <w:t xml:space="preserve"> и компонентно-ориентированному подходу в веб</w:t>
+      </w:r>
+      <w:r>
+        <w:rPr>
+          <w:u w:val="single"/>
+        </w:rPr>
+        <w:t>, учебники, справочные данные, предоставляемые разработчиками и сетью Интернет</w:t>
+      </w:r>
+      <w:r>
+        <w:rPr>
+          <w:u w:val="single"/>
+          <w:lang w:val="en-US"/>
         </w:rPr>
         <w:t>.</w:t>
       </w:r>
-      <w:proofErr w:type="gramEnd"/>
-    </w:p>
-    <w:p>
-      <w:pPr>
-        <w:spacing w:line="23" w:lineRule="atLeast"/>
-        <w:jc w:val="both"/>
-        <w:rPr>
-          <w:color w:val="FF0000"/>
-          <w:u w:val="single"/>
-        </w:rPr>
-      </w:pPr>
-      <w:r>
-        <w:rPr>
-          <w:color w:val="FF0000"/>
-          <w:sz w:val="2"/>
-          <w:szCs w:val="2"/>
-          <w:u w:val="single"/>
-        </w:rPr>
-        <w:t>.</w:t>
-      </w:r>
-    </w:p>
-    <w:p>
-      <w:pPr>
-        <w:spacing w:line="23" w:lineRule="atLeast"/>
-        <w:rPr>
-          <w:color w:val="FF0000"/>
-          <w:u w:val="single"/>
-        </w:rPr>
-      </w:pPr>
-      <w:r>
-        <w:rPr>
-          <w:color w:val="FF0000"/>
-          <w:u w:val="single"/>
-        </w:rPr>
-        <w:t xml:space="preserve">2. Подходы к созданию и сопровождению экспертных систем АСУ. </w:t>
-      </w:r>
-    </w:p>
-    <w:p>
-      <w:pPr>
-        <w:spacing w:line="23" w:lineRule="atLeast"/>
-        <w:rPr>
-          <w:color w:val="FF0000"/>
-          <w:u w:val="single"/>
-        </w:rPr>
-      </w:pPr>
-      <w:r>
-        <w:rPr>
-          <w:color w:val="FF0000"/>
-          <w:u w:val="single"/>
-        </w:rPr>
-        <w:t>3. Подходы к оценке эффективности функционирования экспертных систем.</w:t>
-      </w:r>
-    </w:p>
-    <w:p>
-      <w:pPr>
-        <w:spacing w:line="23" w:lineRule="atLeast"/>
-        <w:rPr>
-          <w:color w:val="FF0000"/>
-          <w:u w:val="single"/>
-        </w:rPr>
-      </w:pPr>
-      <w:r>
-        <w:rPr>
-          <w:color w:val="FF0000"/>
-          <w:u w:val="single"/>
-        </w:rPr>
-        <w:t>4. Процесс извлечения и обработки экспертной информации как объект исследования и предъявляемые к нему требования.</w:t>
-      </w:r>
-    </w:p>
-    <w:p>
-      <w:pPr>
-        <w:spacing w:line="23" w:lineRule="atLeast"/>
-        <w:rPr>
-          <w:color w:val="FF0000"/>
-          <w:u w:val="single"/>
-        </w:rPr>
-      </w:pPr>
-      <w:r>
-        <w:rPr>
-          <w:color w:val="FF0000"/>
-          <w:u w:val="single"/>
-        </w:rPr>
-        <w:t>5. Анализ существующих подходов к извлечению и обработке экспертной информации.</w:t>
-      </w:r>
-    </w:p>
-    <w:p>
-      <w:pPr>
-        <w:spacing w:line="23" w:lineRule="atLeast"/>
-        <w:rPr>
-          <w:color w:val="FF0000"/>
-          <w:u w:val="single"/>
-        </w:rPr>
-      </w:pPr>
-      <w:r>
-        <w:rPr>
-          <w:color w:val="FF0000"/>
-          <w:u w:val="single"/>
-        </w:rPr>
-        <w:lastRenderedPageBreak/>
-        <w:t>6. Обоснование необходимости автоматизации процесса   извлечения и обработки экспертной информации в интересах создания экспертных систем в АСУ.</w:t>
-      </w:r>
-    </w:p>
-    <w:p>
-      <w:pPr>
-        <w:spacing w:line="23" w:lineRule="atLeast"/>
-        <w:rPr>
-          <w:color w:val="FF0000"/>
-          <w:u w:val="single"/>
-        </w:rPr>
-      </w:pPr>
-      <w:r>
-        <w:rPr>
-          <w:color w:val="FF0000"/>
-          <w:u w:val="single"/>
-        </w:rPr>
-        <w:t xml:space="preserve">7. Постановка задачи исследования. </w:t>
-      </w:r>
-    </w:p>
-    <w:p>
-      <w:pPr>
-        <w:spacing w:line="23" w:lineRule="atLeast"/>
-      </w:pPr>
-    </w:p>
-    <w:p>
-      <w:pPr>
-        <w:spacing w:line="23" w:lineRule="atLeast"/>
-      </w:pPr>
-      <w:r>
-        <w:rPr>
-          <w:b/>
-        </w:rPr>
-        <w:t>5</w:t>
-      </w:r>
-      <w:r>
-        <w:rPr>
-          <w:b/>
-        </w:rPr>
-        <w:t>.</w:t>
-      </w:r>
-      <w:r>
-        <w:rPr>
-          <w:b/>
-        </w:rPr>
-        <w:t xml:space="preserve"> Перечень графического материала (с указанием обязательного материала</w:t>
-      </w:r>
-      <w:r>
-        <w:t>)</w:t>
-      </w:r>
-      <w:r>
-        <w:t>:</w:t>
-      </w:r>
-      <w:r>
-        <w:t xml:space="preserve"> </w:t>
-      </w:r>
-    </w:p>
-    <w:p>
-      <w:pPr>
-        <w:spacing w:line="23" w:lineRule="atLeast"/>
-        <w:rPr>
-          <w:u w:val="single"/>
-        </w:rPr>
-      </w:pPr>
-      <w:r>
-        <w:rPr>
-          <w:color w:val="FF0000"/>
-          <w:u w:val="single"/>
-        </w:rPr>
-        <w:t>Использование графических материалов не предусмотрено</w:t>
-      </w:r>
-      <w:proofErr w:type="gramStart"/>
-      <w:r>
-        <w:rPr>
-          <w:color w:val="FF0000"/>
-          <w:u w:val="single"/>
-        </w:rPr>
-        <w:t xml:space="preserve">   </w:t>
-      </w:r>
-      <w:r>
-        <w:rPr>
-          <w:u w:val="single"/>
-        </w:rPr>
-        <w:t xml:space="preserve">                                                        </w:t>
-      </w:r>
-      <w:r>
-        <w:rPr>
-          <w:sz w:val="2"/>
-          <w:szCs w:val="2"/>
-          <w:u w:val="single"/>
-        </w:rPr>
-        <w:t>.</w:t>
-      </w:r>
-      <w:proofErr w:type="gramEnd"/>
-    </w:p>
-    <w:p>
-      <w:pPr>
-        <w:spacing w:line="23" w:lineRule="atLeast"/>
-        <w:rPr>
-          <w:b/>
-        </w:rPr>
-      </w:pPr>
-    </w:p>
-    <w:p>
-      <w:pPr>
-        <w:spacing w:line="23" w:lineRule="atLeast"/>
-        <w:rPr>
-          <w:color w:val="FF0000"/>
-          <w:u w:val="single"/>
-        </w:rPr>
-      </w:pPr>
-      <w:r>
-        <w:rPr>
-          <w:b/>
-        </w:rPr>
-        <w:t>6</w:t>
-      </w:r>
-      <w:r>
-        <w:rPr>
-          <w:b/>
-        </w:rPr>
-        <w:t>.</w:t>
-      </w:r>
-      <w:r>
-        <w:rPr>
-          <w:b/>
-        </w:rPr>
-        <w:t xml:space="preserve"> Исходные материалы и пособия</w:t>
-      </w:r>
-      <w:r>
-        <w:rPr>
-          <w:b/>
-        </w:rPr>
-        <w:t>:</w:t>
-      </w:r>
-      <w:r>
-        <w:rPr>
-          <w:b/>
-        </w:rPr>
-        <w:t xml:space="preserve"> </w:t>
-      </w:r>
-      <w:r>
-        <w:rPr>
-          <w:color w:val="FF0000"/>
-          <w:u w:val="single"/>
-        </w:rPr>
-        <w:t>Материалы</w:t>
-      </w:r>
-      <w:r>
-        <w:rPr>
-          <w:color w:val="FF0000"/>
-          <w:u w:val="single"/>
-        </w:rPr>
-        <w:t>, опубликованные в открытой печати, о разработках различных экспертных систем в интересах АСУ, учебники, научные журналы, статьи, справочные данные сети Интернет</w:t>
-      </w:r>
-      <w:proofErr w:type="gramStart"/>
-      <w:r>
-        <w:rPr>
-          <w:color w:val="FF0000"/>
-          <w:u w:val="single"/>
-        </w:rPr>
-        <w:t>.</w:t>
-      </w:r>
-      <w:r>
-        <w:rPr>
-          <w:color w:val="FF0000"/>
-          <w:sz w:val="2"/>
-          <w:szCs w:val="2"/>
-          <w:u w:val="single"/>
-        </w:rPr>
-        <w:t>.</w:t>
-      </w:r>
-      <w:proofErr w:type="gramEnd"/>
     </w:p>
     <w:p>
       <w:pPr>
@@ -1713,9 +1607,15 @@
         <w:rPr>
           <w:lang w:eastAsia="ja-JP"/>
         </w:rPr>
-        <w:t xml:space="preserve"> №10</w:t>
+        <w:t xml:space="preserve"> №</w:t>
       </w:r>
       <w:proofErr w:type="gramStart"/>
+      <w:r>
+        <w:rPr>
+          <w:lang w:eastAsia="ja-JP"/>
+        </w:rPr>
+        <w:t>10</w:t>
+      </w:r>
       <w:r>
         <w:rPr>
           <w:lang w:eastAsia="ja-JP"/>
@@ -1886,73 +1786,37 @@
     </w:p>
     <w:p>
       <w:pPr>
+        <w:spacing w:line="360" w:lineRule="auto"/>
+        <w:rPr>
+          <w:u w:val="single"/>
+        </w:rPr>
+      </w:pPr>
+      <w:bookmarkStart w:id="1" w:name="_Hlk502747159"/>
+      <w:r>
+        <w:rPr>
+          <w:color w:val="000000"/>
+          <w:sz w:val="26"/>
+          <w:szCs w:val="26"/>
+          <w:u w:val="single"/>
+        </w:rPr>
+        <w:t>Сокуренко Юрий Андреевич, к.т.н., доц.</w:t>
+      </w:r>
+      <w:bookmarkEnd w:id="1"/>
+      <w:r>
+        <w:rPr>
+          <w:szCs w:val="18"/>
+          <w:u w:val="single"/>
+        </w:rPr>
+        <w:t>________________</w:t>
+      </w:r>
+      <w:r>
         <w:rPr>
           <w:rFonts w:eastAsia="Calibri"/>
           <w:color w:val="000000" w:themeColor="text1"/>
-          <w:u w:val="single"/>
-          <w:lang w:eastAsia="en-US"/>
-        </w:rPr>
-      </w:pPr>
-      <w:r>
-        <w:rPr>
-          <w:rFonts w:eastAsia="Calibri"/>
-          <w:color w:val="FF0000"/>
-          <w:u w:val="single"/>
-          <w:lang w:eastAsia="en-US"/>
-        </w:rPr>
-        <w:t xml:space="preserve">Готская И.Б., </w:t>
-      </w:r>
-      <w:proofErr w:type="spellStart"/>
-      <w:r>
-        <w:rPr>
-          <w:rFonts w:eastAsia="Calibri"/>
-          <w:color w:val="FF0000"/>
-          <w:u w:val="single"/>
-          <w:lang w:eastAsia="en-US"/>
-        </w:rPr>
-        <w:t>д.педагог.н</w:t>
-      </w:r>
-      <w:proofErr w:type="spellEnd"/>
-      <w:r>
-        <w:rPr>
-          <w:rFonts w:eastAsia="Calibri"/>
-          <w:color w:val="FF0000"/>
-          <w:u w:val="single"/>
-          <w:lang w:eastAsia="en-US"/>
-        </w:rPr>
-        <w:t xml:space="preserve">., профессор </w:t>
-      </w:r>
-      <w:proofErr w:type="spellStart"/>
-      <w:r>
-        <w:rPr>
-          <w:rFonts w:eastAsia="Calibri"/>
-          <w:color w:val="FF0000"/>
-          <w:u w:val="single"/>
-          <w:lang w:eastAsia="en-US"/>
-        </w:rPr>
-        <w:t>каф</w:t>
-      </w:r>
-      <w:proofErr w:type="gramStart"/>
-      <w:r>
-        <w:rPr>
-          <w:rFonts w:eastAsia="Calibri"/>
-          <w:color w:val="FF0000"/>
-          <w:u w:val="single"/>
-          <w:lang w:eastAsia="en-US"/>
-        </w:rPr>
-        <w:t>.К</w:t>
-      </w:r>
-      <w:proofErr w:type="gramEnd"/>
-      <w:r>
-        <w:rPr>
-          <w:rFonts w:eastAsia="Calibri"/>
-          <w:color w:val="FF0000"/>
-          <w:u w:val="single"/>
-          <w:lang w:eastAsia="en-US"/>
-        </w:rPr>
-        <w:t>ПиД</w:t>
-      </w:r>
-      <w:proofErr w:type="spellEnd"/>
+          <w:lang w:eastAsia="en-US"/>
+        </w:rPr>
+        <w:t xml:space="preserve">                      </w:t>
+      </w:r>
       <w:r>
         <w:rPr>
           <w:rFonts w:eastAsia="Calibri"/>
@@ -1960,7 +1824,7 @@
           <w:u w:val="single"/>
           <w:lang w:eastAsia="en-US"/>
         </w:rPr>
-        <w:t xml:space="preserve">               </w:t>
+        <w:t>_______________</w:t>
       </w:r>
       <w:r>
         <w:rPr>
@@ -1969,22 +1833,7 @@
           <w:u w:val="single"/>
           <w:lang w:eastAsia="en-US"/>
         </w:rPr>
-        <w:t xml:space="preserve">         </w:t>
-      </w:r>
-      <w:r>
-        <w:rPr>
-          <w:rFonts w:eastAsia="Calibri"/>
-          <w:color w:val="000000" w:themeColor="text1"/>
-          <w:lang w:eastAsia="en-US"/>
-        </w:rPr>
-        <w:t xml:space="preserve">                      </w:t>
-      </w:r>
-      <w:r>
-        <w:rPr>
-          <w:rFonts w:eastAsia="Calibri"/>
-          <w:lang w:eastAsia="en-US"/>
-        </w:rPr>
-        <w:t>_______________</w:t>
+        <w:t xml:space="preserve">                </w:t>
       </w:r>
     </w:p>
     <w:p>
@@ -2014,7 +1863,7 @@
           <w:szCs w:val="22"/>
           <w:lang w:eastAsia="en-US"/>
         </w:rPr>
-        <w:t xml:space="preserve"> </w:t>
+        <w:t xml:space="preserve">                                         </w:t>
       </w:r>
       <w:r>
         <w:rPr>
@@ -2023,8 +1872,9 @@
           <w:szCs w:val="22"/>
           <w:lang w:eastAsia="en-US"/>
         </w:rPr>
-        <w:t>(Фамилия  И. О., ученая степень, должность)</w:t>
-      </w:r>
+        <w:t>(</w:t>
+      </w:r>
+      <w:proofErr w:type="gramStart"/>
       <w:r>
         <w:rPr>
           <w:rFonts w:eastAsia="Calibri"/>
@@ -2032,8 +1882,9 @@
           <w:szCs w:val="22"/>
           <w:lang w:eastAsia="en-US"/>
         </w:rPr>
-        <w:tab/>
-      </w:r>
+        <w:t>Фамилия  И.</w:t>
+      </w:r>
+      <w:proofErr w:type="gramEnd"/>
       <w:r>
         <w:rPr>
           <w:rFonts w:eastAsia="Calibri"/>
@@ -2041,7 +1892,7 @@
           <w:szCs w:val="22"/>
           <w:lang w:eastAsia="en-US"/>
         </w:rPr>
-        <w:tab/>
+        <w:t xml:space="preserve"> О., ученая степень, должность)</w:t>
       </w:r>
       <w:r>
         <w:rPr>
@@ -2059,7 +1910,7 @@
           <w:szCs w:val="22"/>
           <w:lang w:eastAsia="en-US"/>
         </w:rPr>
-        <w:t xml:space="preserve">                            </w:t>
+        <w:tab/>
       </w:r>
       <w:r>
         <w:rPr>
@@ -2068,7 +1919,7 @@
           <w:szCs w:val="22"/>
           <w:lang w:eastAsia="en-US"/>
         </w:rPr>
-        <w:t xml:space="preserve">                                                     </w:t>
+        <w:tab/>
       </w:r>
       <w:r>
         <w:rPr>
@@ -2077,7 +1928,7 @@
           <w:szCs w:val="22"/>
           <w:lang w:eastAsia="en-US"/>
         </w:rPr>
-        <w:t xml:space="preserve"> </w:t>
+        <w:t xml:space="preserve">                                                  </w:t>
       </w:r>
       <w:r>
         <w:rPr>
@@ -2109,6 +1960,8 @@
           <w:lang w:eastAsia="en-US"/>
         </w:rPr>
       </w:pPr>
+      <w:bookmarkStart w:id="2" w:name="_GoBack"/>
+      <w:bookmarkEnd w:id="2"/>
     </w:p>
     <w:p>
       <w:pPr>
@@ -2142,8 +1995,6 @@
         </w:rPr>
         <w:t xml:space="preserve"> </w:t>
       </w:r>
-      <w:bookmarkStart w:id="0" w:name="_GoBack"/>
-      <w:bookmarkEnd w:id="0"/>
     </w:p>
     <w:p>
       <w:pPr>
@@ -2170,62 +2021,54 @@
         </w:rPr>
         <w:t xml:space="preserve">     </w:t>
       </w:r>
+      <w:bookmarkStart w:id="3" w:name="_Hlk502747172"/>
+      <w:r>
+        <w:rPr>
+          <w:u w:val="single"/>
+        </w:rPr>
+        <w:t>Кузменков Анатолий Сергеевич</w:t>
+      </w:r>
+      <w:bookmarkEnd w:id="3"/>
+      <w:r>
+        <w:rPr>
+          <w:u w:val="single"/>
+        </w:rPr>
+        <w:t>__</w:t>
+      </w:r>
+      <w:r>
+        <w:t>_____________________</w:t>
+      </w:r>
+      <w:r>
+        <w:t xml:space="preserve">                       </w:t>
+      </w:r>
+      <w:r>
+        <w:t>_______________</w:t>
+      </w:r>
+      <w:r>
+        <w:t xml:space="preserve">                  </w:t>
+      </w:r>
       <w:r>
         <w:rPr>
           <w:color w:val="FF0000"/>
-          <w:u w:val="single"/>
-        </w:rPr>
-        <w:t>Иванов Иван Иванович</w:t>
-      </w:r>
-      <w:r>
-        <w:rPr>
+        </w:rPr>
+        <w:t xml:space="preserve">      </w:t>
+      </w:r>
+      <w:r>
+        <w:rPr>
+          <w:rFonts w:eastAsia="Calibri"/>
           <w:color w:val="FF0000"/>
-          <w:u w:val="single"/>
-        </w:rPr>
-        <w:softHyphen/>
-      </w:r>
-      <w:r>
-        <w:rPr>
+          <w:lang w:eastAsia="en-US"/>
+        </w:rPr>
+        <w:t xml:space="preserve">                                                                                                </w:t>
+      </w:r>
+      <w:proofErr w:type="gramStart"/>
+      <w:r>
+        <w:rPr>
+          <w:rFonts w:eastAsia="Calibri"/>
           <w:color w:val="FF0000"/>
-          <w:u w:val="single"/>
-        </w:rPr>
-        <w:softHyphen/>
-      </w:r>
-      <w:r>
-        <w:rPr>
-          <w:color w:val="FF0000"/>
-        </w:rPr>
-        <w:t>___</w:t>
-      </w:r>
-      <w:r>
-        <w:rPr>
-          <w:color w:val="FF0000"/>
-        </w:rPr>
-        <w:t>____________________________</w:t>
-      </w:r>
-      <w:r>
-        <w:t xml:space="preserve">                       </w:t>
-      </w:r>
-      <w:r>
-        <w:t>_______________</w:t>
-      </w:r>
-      <w:proofErr w:type="gramStart"/>
-      <w:r>
-        <w:t xml:space="preserve">                  </w:t>
-      </w:r>
-      <w:r>
-        <w:rPr>
-          <w:color w:val="FF0000"/>
-        </w:rPr>
-        <w:t xml:space="preserve">      </w:t>
-      </w:r>
-      <w:r>
-        <w:rPr>
-          <w:rFonts w:eastAsia="Calibri"/>
-          <w:color w:val="FF0000"/>
-          <w:lang w:eastAsia="en-US"/>
-        </w:rPr>
-        <w:t xml:space="preserve">                                                                                                  </w:t>
+          <w:lang w:eastAsia="en-US"/>
+        </w:rPr>
+        <w:t xml:space="preserve">  </w:t>
       </w:r>
       <w:r>
         <w:rPr>
@@ -2249,7 +2092,6 @@
         <w:autoSpaceDE w:val="0"/>
         <w:autoSpaceDN w:val="0"/>
         <w:adjustRightInd w:val="0"/>
-        <w:ind w:left="34"/>
       </w:pPr>
       <w:r>
         <w:rPr>
@@ -2258,7 +2100,7 @@
           <w:szCs w:val="22"/>
           <w:lang w:eastAsia="en-US"/>
         </w:rPr>
-        <w:t xml:space="preserve">          </w:t>
+        <w:t xml:space="preserve">                                                      </w:t>
       </w:r>
       <w:r>
         <w:rPr>
@@ -2267,11 +2109,64 @@
           <w:szCs w:val="22"/>
           <w:lang w:eastAsia="en-US"/>
         </w:rPr>
-        <w:t>(ФИО магистранта, подпись)</w:t>
-      </w:r>
+        <w:t xml:space="preserve">(ФИО магистранта, </w:t>
+      </w:r>
+      <w:proofErr w:type="gramStart"/>
+      <w:r>
+        <w:rPr>
+          <w:rFonts w:eastAsia="Calibri"/>
+          <w:sz w:val="16"/>
+          <w:szCs w:val="22"/>
+          <w:lang w:eastAsia="en-US"/>
+        </w:rPr>
+        <w:t>подпись)</w:t>
+      </w:r>
+      <w:r>
+        <w:rPr>
+          <w:rFonts w:eastAsia="Calibri"/>
+          <w:sz w:val="16"/>
+          <w:szCs w:val="22"/>
+          <w:lang w:eastAsia="en-US"/>
+        </w:rPr>
+        <w:t xml:space="preserve">   </w:t>
+      </w:r>
+      <w:proofErr w:type="gramEnd"/>
+      <w:r>
+        <w:rPr>
+          <w:rFonts w:eastAsia="Calibri"/>
+          <w:sz w:val="16"/>
+          <w:szCs w:val="22"/>
+          <w:lang w:eastAsia="en-US"/>
+        </w:rPr>
+        <w:t xml:space="preserve">                                                                                                      </w:t>
+      </w:r>
+      <w:r>
+        <w:rPr>
+          <w:rFonts w:eastAsia="Calibri"/>
+          <w:sz w:val="16"/>
+          <w:szCs w:val="22"/>
+          <w:lang w:eastAsia="en-US"/>
+        </w:rPr>
+        <w:t>(подпись)</w:t>
+      </w:r>
+    </w:p>
+    <w:p>
+      <w:pPr>
+        <w:widowControl w:val="0"/>
+        <w:shd w:val="clear" w:color="auto" w:fill="FFFFFF"/>
+        <w:tabs>
+          <w:tab w:val="left" w:leader="underscore" w:pos="590"/>
+          <w:tab w:val="left" w:leader="underscore" w:pos="2405"/>
+          <w:tab w:val="left" w:leader="underscore" w:pos="3101"/>
+        </w:tabs>
+        <w:autoSpaceDE w:val="0"/>
+        <w:autoSpaceDN w:val="0"/>
+        <w:adjustRightInd w:val="0"/>
+        <w:ind w:left="34"/>
+      </w:pPr>
     </w:p>
     <w:sectPr>
-      <w:headerReference w:type="default" r:id="rId8"/>
+      <w:headerReference w:type="default" r:id="rId7"/>
       <w:pgSz w:w="11906" w:h="16838"/>
       <w:pgMar w:top="1134" w:right="851" w:bottom="851" w:left="1418" w:header="567" w:footer="567" w:gutter="0"/>
       <w:cols w:space="708"/>
@@ -2283,7 +2178,7 @@
 </file>
 
 <file path=word/endnotes.xml><?xml version="1.0" encoding="utf-8"?>
-<w:endnotes xmlns:wpc="http://schemas.microsoft.com/office/word/2010/wordprocessingCanvas" xmlns:mc="http://schemas.openxmlformats.org/markup-compatibility/2006" xmlns:o="urn:schemas-microsoft-com:office:office" xmlns:r="http://schemas.openxmlformats.org/officeDocument/2006/relationships" xmlns:m="http://schemas.openxmlformats.org/officeDocument/2006/math" xmlns:v="urn:schemas-microsoft-com:vml" xmlns:wp14="http://schemas.microsoft.com/office/word/2010/wordprocessingDrawing" xmlns:wp="http://schemas.openxmlformats.org/drawingml/2006/wordprocessingDrawing" xmlns:w10="urn:schemas-microsoft-com:office:word" xmlns:w="http://schemas.openxmlformats.org/wordprocessingml/2006/main" xmlns:w14="http://schemas.microsoft.com/office/word/2010/wordml" xmlns:wpg="http://schemas.microsoft.com/office/word/2010/wordprocessingGroup" xmlns:wpi="http://schemas.microsoft.com/office/word/2010/wordprocessingInk" xmlns:wne="http://schemas.microsoft.com/office/word/2006/wordml" xmlns:wps="http://schemas.microsoft.com/office/word/2010/wordprocessingShape" mc:Ignorable="w14 wp14">
+<w:endnotes xmlns:wpc="http://schemas.microsoft.com/office/word/2010/wordprocessingCanvas" xmlns:cx="http://schemas.microsoft.com/office/drawing/2014/chartex" xmlns:cx1="http://schemas.microsoft.com/office/drawing/2015/9/8/chartex" xmlns:cx2="http://schemas.microsoft.com/office/drawing/2015/10/21/chartex" xmlns:cx3="http://schemas.microsoft.com/office/drawing/2016/5/9/chartex" xmlns:cx4="http://schemas.microsoft.com/office/drawing/2016/5/10/chartex" xmlns:cx5="http://schemas.microsoft.com/office/drawing/2016/5/11/chartex" xmlns:cx6="http://schemas.microsoft.com/office/drawing/2016/5/12/chartex" xmlns:cx7="http://schemas.microsoft.com/office/drawing/2016/5/13/chartex" xmlns:cx8="http://schemas.microsoft.com/office/drawing/2016/5/14/chartex" xmlns:mc="http://schemas.openxmlformats.org/markup-compatibility/2006" xmlns:aink="http://schemas.microsoft.com/office/drawing/2016/ink" xmlns:am3d="http://schemas.microsoft.com/office/drawing/2017/model3d" xmlns:o="urn:schemas-microsoft-com:office:office" xmlns:r="http://schemas.openxmlformats.org/officeDocument/2006/relationships" xmlns:m="http://schemas.openxmlformats.org/officeDocument/2006/math" xmlns:v="urn:schemas-microsoft-com:vml" xmlns:wp14="http://schemas.microsoft.com/office/word/2010/wordprocessingDrawing" xmlns:wp="http://schemas.openxmlformats.org/drawingml/2006/wordprocessingDrawing" xmlns:w10="urn:schemas-microsoft-com:office:word" xmlns:w="http://schemas.openxmlformats.org/wordprocessingml/2006/main" xmlns:w14="http://schemas.microsoft.com/office/word/2010/wordml" xmlns:w15="http://schemas.microsoft.com/office/word/2012/wordml" xmlns:w16cid="http://schemas.microsoft.com/office/word/2016/wordml/cid" xmlns:w16se="http://schemas.microsoft.com/office/word/2015/wordml/symex" xmlns:wpg="http://schemas.microsoft.com/office/word/2010/wordprocessingGroup" xmlns:wpi="http://schemas.microsoft.com/office/word/2010/wordprocessingInk" xmlns:wne="http://schemas.microsoft.com/office/word/2006/wordml" xmlns:wps="http://schemas.microsoft.com/office/word/2010/wordprocessingShape" mc:Ignorable="w14 w15 w16se w16cid wp14">
   <w:endnote w:type="separator" w:id="-1">
     <w:p>
       <w:r>
@@ -2302,7 +2197,7 @@
 </file>
 
 <file path=word/footnotes.xml><?xml version="1.0" encoding="utf-8"?>
-<w:footnotes xmlns:wpc="http://schemas.microsoft.com/office/word/2010/wordprocessingCanvas" xmlns:mc="http://schemas.openxmlformats.org/markup-compatibility/2006" xmlns:o="urn:schemas-microsoft-com:office:office" xmlns:r="http://schemas.openxmlformats.org/officeDocument/2006/relationships" xmlns:m="http://schemas.openxmlformats.org/officeDocument/2006/math" xmlns:v="urn:schemas-microsoft-com:vml" xmlns:wp14="http://schemas.microsoft.com/office/word/2010/wordprocessingDrawing" xmlns:wp="http://schemas.openxmlformats.org/drawingml/2006/wordprocessingDrawing" xmlns:w10="urn:schemas-microsoft-com:office:word" xmlns:w="http://schemas.openxmlformats.org/wordprocessingml/2006/main" xmlns:w14="http://schemas.microsoft.com/office/word/2010/wordml" xmlns:wpg="http://schemas.microsoft.com/office/word/2010/wordprocessingGroup" xmlns:wpi="http://schemas.microsoft.com/office/word/2010/wordprocessingInk" xmlns:wne="http://schemas.microsoft.com/office/word/2006/wordml" xmlns:wps="http://schemas.microsoft.com/office/word/2010/wordprocessingShape" mc:Ignorable="w14 wp14">
+<w:footnotes xmlns:wpc="http://schemas.microsoft.com/office/word/2010/wordprocessingCanvas" xmlns:cx="http://schemas.microsoft.com/office/drawing/2014/chartex" xmlns:cx1="http://schemas.microsoft.com/office/drawing/2015/9/8/chartex" xmlns:cx2="http://schemas.microsoft.com/office/drawing/2015/10/21/chartex" xmlns:cx3="http://schemas.microsoft.com/office/drawing/2016/5/9/chartex" xmlns:cx4="http://schemas.microsoft.com/office/drawing/2016/5/10/chartex" xmlns:cx5="http://schemas.microsoft.com/office/drawing/2016/5/11/chartex" xmlns:cx6="http://schemas.microsoft.com/office/drawing/2016/5/12/chartex" xmlns:cx7="http://schemas.microsoft.com/office/drawing/2016/5/13/chartex" xmlns:cx8="http://schemas.microsoft.com/office/drawing/2016/5/14/chartex" xmlns:mc="http://schemas.openxmlformats.org/markup-compatibility/2006" xmlns:aink="http://schemas.microsoft.com/office/drawing/2016/ink" xmlns:am3d="http://schemas.microsoft.com/office/drawing/2017/model3d" xmlns:o="urn:schemas-microsoft-com:office:office" xmlns:r="http://schemas.openxmlformats.org/officeDocument/2006/relationships" xmlns:m="http://schemas.openxmlformats.org/officeDocument/2006/math" xmlns:v="urn:schemas-microsoft-com:vml" xmlns:wp14="http://schemas.microsoft.com/office/word/2010/wordprocessingDrawing" xmlns:wp="http://schemas.openxmlformats.org/drawingml/2006/wordprocessingDrawing" xmlns:w10="urn:schemas-microsoft-com:office:word" xmlns:w="http://schemas.openxmlformats.org/wordprocessingml/2006/main" xmlns:w14="http://schemas.microsoft.com/office/word/2010/wordml" xmlns:w15="http://schemas.microsoft.com/office/word/2012/wordml" xmlns:w16cid="http://schemas.microsoft.com/office/word/2016/wordml/cid" xmlns:w16se="http://schemas.microsoft.com/office/word/2015/wordml/symex" xmlns:wpg="http://schemas.microsoft.com/office/word/2010/wordprocessingGroup" xmlns:wpi="http://schemas.microsoft.com/office/word/2010/wordprocessingInk" xmlns:wne="http://schemas.microsoft.com/office/word/2006/wordml" xmlns:wps="http://schemas.microsoft.com/office/word/2010/wordprocessingShape" mc:Ignorable="w14 w15 w16se w16cid wp14">
   <w:footnote w:type="separator" w:id="-1">
     <w:p>
       <w:r>
@@ -2321,7 +2216,7 @@
 </file>
 
 <file path=word/header1.xml><?xml version="1.0" encoding="utf-8"?>
-<w:hdr xmlns:wpc="http://schemas.microsoft.com/office/word/2010/wordprocessingCanvas" xmlns:mc="http://schemas.openxmlformats.org/markup-compatibility/2006" xmlns:o="urn:schemas-microsoft-com:office:office" xmlns:r="http://schemas.openxmlformats.org/officeDocument/2006/relationships" xmlns:m="http://schemas.openxmlformats.org/officeDocument/2006/math" xmlns:v="urn:schemas-microsoft-com:vml" xmlns:wp14="http://schemas.microsoft.com/office/word/2010/wordprocessingDrawing" xmlns:wp="http://schemas.openxmlformats.org/drawingml/2006/wordprocessingDrawing" xmlns:w10="urn:schemas-microsoft-com:office:word" xmlns:w="http://schemas.openxmlformats.org/wordprocessingml/2006/main" xmlns:w14="http://schemas.microsoft.com/office/word/2010/wordml" xmlns:wpg="http://schemas.microsoft.com/office/word/2010/wordprocessingGroup" xmlns:wpi="http://schemas.microsoft.com/office/word/2010/wordprocessingInk" xmlns:wne="http://schemas.microsoft.com/office/word/2006/wordml" xmlns:wps="http://schemas.microsoft.com/office/word/2010/wordprocessingShape" mc:Ignorable="w14 wp14">
+<w:hdr xmlns:wpc="http://schemas.microsoft.com/office/word/2010/wordprocessingCanvas" xmlns:cx="http://schemas.microsoft.com/office/drawing/2014/chartex" xmlns:cx1="http://schemas.microsoft.com/office/drawing/2015/9/8/chartex" xmlns:cx2="http://schemas.microsoft.com/office/drawing/2015/10/21/chartex" xmlns:cx3="http://schemas.microsoft.com/office/drawing/2016/5/9/chartex" xmlns:cx4="http://schemas.microsoft.com/office/drawing/2016/5/10/chartex" xmlns:cx5="http://schemas.microsoft.com/office/drawing/2016/5/11/chartex" xmlns:cx6="http://schemas.microsoft.com/office/drawing/2016/5/12/chartex" xmlns:cx7="http://schemas.microsoft.com/office/drawing/2016/5/13/chartex" xmlns:cx8="http://schemas.microsoft.com/office/drawing/2016/5/14/chartex" xmlns:mc="http://schemas.openxmlformats.org/markup-compatibility/2006" xmlns:aink="http://schemas.microsoft.com/office/drawing/2016/ink" xmlns:am3d="http://schemas.microsoft.com/office/drawing/2017/model3d" xmlns:o="urn:schemas-microsoft-com:office:office" xmlns:r="http://schemas.openxmlformats.org/officeDocument/2006/relationships" xmlns:m="http://schemas.openxmlformats.org/officeDocument/2006/math" xmlns:v="urn:schemas-microsoft-com:vml" xmlns:wp14="http://schemas.microsoft.com/office/word/2010/wordprocessingDrawing" xmlns:wp="http://schemas.openxmlformats.org/drawingml/2006/wordprocessingDrawing" xmlns:w10="urn:schemas-microsoft-com:office:word" xmlns:w="http://schemas.openxmlformats.org/wordprocessingml/2006/main" xmlns:w14="http://schemas.microsoft.com/office/word/2010/wordml" xmlns:w15="http://schemas.microsoft.com/office/word/2012/wordml" xmlns:w16cid="http://schemas.microsoft.com/office/word/2016/wordml/cid" xmlns:w16se="http://schemas.microsoft.com/office/word/2015/wordml/symex" xmlns:wpg="http://schemas.microsoft.com/office/word/2010/wordprocessingGroup" xmlns:wpi="http://schemas.microsoft.com/office/word/2010/wordprocessingInk" xmlns:wne="http://schemas.microsoft.com/office/word/2006/wordml" xmlns:wps="http://schemas.microsoft.com/office/word/2010/wordprocessingShape" mc:Ignorable="w14 w15 w16se w16cid wp14">
   <w:sdt>
     <w:sdtPr>
       <w:id w:val="646247618"/>
@@ -2334,7 +2229,7 @@
     <w:sdtContent>
       <w:p>
         <w:pPr>
-          <w:pStyle w:val="a9"/>
+          <w:pStyle w:val="Header"/>
           <w:jc w:val="center"/>
         </w:pPr>
         <w:r>
@@ -2360,14 +2255,14 @@
   </w:sdt>
   <w:p>
     <w:pPr>
-      <w:pStyle w:val="a9"/>
+      <w:pStyle w:val="Header"/>
     </w:pPr>
   </w:p>
 </w:hdr>
 </file>
 
 <file path=word/styles.xml><?xml version="1.0" encoding="utf-8"?>
-<w:styles xmlns:mc="http://schemas.openxmlformats.org/markup-compatibility/2006" xmlns:r="http://schemas.openxmlformats.org/officeDocument/2006/relationships" xmlns:w="http://schemas.openxmlformats.org/wordprocessingml/2006/main" xmlns:w14="http://schemas.microsoft.com/office/word/2010/wordml" mc:Ignorable="w14">
+<w:styles xmlns:mc="http://schemas.openxmlformats.org/markup-compatibility/2006" xmlns:r="http://schemas.openxmlformats.org/officeDocument/2006/relationships" xmlns:w="http://schemas.openxmlformats.org/wordprocessingml/2006/main" xmlns:w14="http://schemas.microsoft.com/office/word/2010/wordml" xmlns:w15="http://schemas.microsoft.com/office/word/2012/wordml" xmlns:w16cid="http://schemas.microsoft.com/office/word/2016/wordml/cid" xmlns:w16se="http://schemas.microsoft.com/office/word/2015/wordml/symex" mc:Ignorable="w14 w15 w16se w16cid">
   <w:docDefaults>
     <w:rPrDefault>
       <w:rPr>
@@ -2383,146 +2278,384 @@
       </w:pPr>
     </w:pPrDefault>
   </w:docDefaults>
-  <w:latentStyles w:defLockedState="0" w:defUIPriority="99" w:defSemiHidden="1" w:defUnhideWhenUsed="1" w:defQFormat="0" w:count="267">
-    <w:lsdException w:name="Normal" w:semiHidden="0" w:uiPriority="0" w:unhideWhenUsed="0" w:qFormat="1"/>
-    <w:lsdException w:name="heading 1" w:semiHidden="0" w:uiPriority="9" w:unhideWhenUsed="0" w:qFormat="1"/>
-    <w:lsdException w:name="heading 2" w:uiPriority="9" w:qFormat="1"/>
-    <w:lsdException w:name="heading 3" w:uiPriority="9" w:qFormat="1"/>
-    <w:lsdException w:name="heading 4" w:uiPriority="9" w:qFormat="1"/>
-    <w:lsdException w:name="heading 5" w:uiPriority="9" w:qFormat="1"/>
-    <w:lsdException w:name="heading 6" w:uiPriority="9" w:qFormat="1"/>
-    <w:lsdException w:name="heading 7" w:uiPriority="9" w:qFormat="1"/>
-    <w:lsdException w:name="heading 8" w:uiPriority="9" w:qFormat="1"/>
-    <w:lsdException w:name="heading 9" w:uiPriority="9" w:qFormat="1"/>
-    <w:lsdException w:name="toc 1" w:uiPriority="39"/>
-    <w:lsdException w:name="toc 2" w:uiPriority="39"/>
-    <w:lsdException w:name="toc 3" w:uiPriority="39"/>
-    <w:lsdException w:name="toc 4" w:uiPriority="39"/>
-    <w:lsdException w:name="toc 5" w:uiPriority="39"/>
-    <w:lsdException w:name="toc 6" w:uiPriority="39"/>
-    <w:lsdException w:name="toc 7" w:uiPriority="39"/>
-    <w:lsdException w:name="toc 8" w:uiPriority="39"/>
-    <w:lsdException w:name="toc 9" w:uiPriority="39"/>
-    <w:lsdException w:name="caption" w:uiPriority="35" w:qFormat="1"/>
-    <w:lsdException w:name="Title" w:semiHidden="0" w:uiPriority="0" w:unhideWhenUsed="0" w:qFormat="1"/>
-    <w:lsdException w:name="Default Paragraph Font" w:uiPriority="1"/>
-    <w:lsdException w:name="Subtitle" w:semiHidden="0" w:uiPriority="0" w:unhideWhenUsed="0" w:qFormat="1"/>
-    <w:lsdException w:name="Strong" w:semiHidden="0" w:uiPriority="22" w:unhideWhenUsed="0" w:qFormat="1"/>
-    <w:lsdException w:name="Emphasis" w:semiHidden="0" w:uiPriority="20" w:unhideWhenUsed="0" w:qFormat="1"/>
-    <w:lsdException w:name="Table Grid" w:semiHidden="0" w:uiPriority="59" w:unhideWhenUsed="0"/>
-    <w:lsdException w:name="Placeholder Text" w:unhideWhenUsed="0"/>
-    <w:lsdException w:name="No Spacing" w:semiHidden="0" w:uiPriority="1" w:unhideWhenUsed="0" w:qFormat="1"/>
-    <w:lsdException w:name="Light Shading" w:semiHidden="0" w:uiPriority="60" w:unhideWhenUsed="0"/>
-    <w:lsdException w:name="Light List" w:semiHidden="0" w:uiPriority="61" w:unhideWhenUsed="0"/>
-    <w:lsdException w:name="Light Grid" w:semiHidden="0" w:uiPriority="62" w:unhideWhenUsed="0"/>
-    <w:lsdException w:name="Medium Shading 1" w:semiHidden="0" w:uiPriority="63" w:unhideWhenUsed="0"/>
-    <w:lsdException w:name="Medium Shading 2" w:semiHidden="0" w:uiPriority="64" w:unhideWhenUsed="0"/>
-    <w:lsdException w:name="Medium List 1" w:semiHidden="0" w:uiPriority="65" w:unhideWhenUsed="0"/>
-    <w:lsdException w:name="Medium List 2" w:semiHidden="0" w:uiPriority="66" w:unhideWhenUsed="0"/>
-    <w:lsdException w:name="Medium Grid 1" w:semiHidden="0" w:uiPriority="67" w:unhideWhenUsed="0"/>
-    <w:lsdException w:name="Medium Grid 2" w:semiHidden="0" w:uiPriority="68" w:unhideWhenUsed="0"/>
-    <w:lsdException w:name="Medium Grid 3" w:semiHidden="0" w:uiPriority="69" w:unhideWhenUsed="0"/>
-    <w:lsdException w:name="Dark List" w:semiHidden="0" w:uiPriority="70" w:unhideWhenUsed="0"/>
-    <w:lsdException w:name="Colorful Shading" w:semiHidden="0" w:uiPriority="71" w:unhideWhenUsed="0"/>
-    <w:lsdException w:name="Colorful List" w:semiHidden="0" w:uiPriority="72" w:unhideWhenUsed="0"/>
-    <w:lsdException w:name="Colorful Grid" w:semiHidden="0" w:uiPriority="73" w:unhideWhenUsed="0"/>
-    <w:lsdException w:name="Light Shading Accent 1" w:semiHidden="0" w:uiPriority="60" w:unhideWhenUsed="0"/>
-    <w:lsdException w:name="Light List Accent 1" w:semiHidden="0" w:uiPriority="61" w:unhideWhenUsed="0"/>
-    <w:lsdException w:name="Light Grid Accent 1" w:semiHidden="0" w:uiPriority="62" w:unhideWhenUsed="0"/>
-    <w:lsdException w:name="Medium Shading 1 Accent 1" w:semiHidden="0" w:uiPriority="63" w:unhideWhenUsed="0"/>
-    <w:lsdException w:name="Medium Shading 2 Accent 1" w:semiHidden="0" w:uiPriority="64" w:unhideWhenUsed="0"/>
-    <w:lsdException w:name="Medium List 1 Accent 1" w:semiHidden="0" w:uiPriority="65" w:unhideWhenUsed="0"/>
-    <w:lsdException w:name="Revision" w:unhideWhenUsed="0"/>
-    <w:lsdException w:name="List Paragraph" w:semiHidden="0" w:uiPriority="34" w:unhideWhenUsed="0" w:qFormat="1"/>
-    <w:lsdException w:name="Quote" w:semiHidden="0" w:uiPriority="29" w:unhideWhenUsed="0" w:qFormat="1"/>
-    <w:lsdException w:name="Intense Quote" w:semiHidden="0" w:uiPriority="30" w:unhideWhenUsed="0" w:qFormat="1"/>
-    <w:lsdException w:name="Medium List 2 Accent 1" w:semiHidden="0" w:uiPriority="66" w:unhideWhenUsed="0"/>
-    <w:lsdException w:name="Medium Grid 1 Accent 1" w:semiHidden="0" w:uiPriority="67" w:unhideWhenUsed="0"/>
-    <w:lsdException w:name="Medium Grid 2 Accent 1" w:semiHidden="0" w:uiPriority="68" w:unhideWhenUsed="0"/>
-    <w:lsdException w:name="Medium Grid 3 Accent 1" w:semiHidden="0" w:uiPriority="69" w:unhideWhenUsed="0"/>
-    <w:lsdException w:name="Dark List Accent 1" w:semiHidden="0" w:uiPriority="70" w:unhideWhenUsed="0"/>
-    <w:lsdException w:name="Colorful Shading Accent 1" w:semiHidden="0" w:uiPriority="71" w:unhideWhenUsed="0"/>
-    <w:lsdException w:name="Colorful List Accent 1" w:semiHidden="0" w:uiPriority="72" w:unhideWhenUsed="0"/>
-    <w:lsdException w:name="Colorful Grid Accent 1" w:semiHidden="0" w:uiPriority="73" w:unhideWhenUsed="0"/>
-    <w:lsdException w:name="Light Shading Accent 2" w:semiHidden="0" w:uiPriority="60" w:unhideWhenUsed="0"/>
-    <w:lsdException w:name="Light List Accent 2" w:semiHidden="0" w:uiPriority="61" w:unhideWhenUsed="0"/>
-    <w:lsdException w:name="Light Grid Accent 2" w:semiHidden="0" w:uiPriority="62" w:unhideWhenUsed="0"/>
-    <w:lsdException w:name="Medium Shading 1 Accent 2" w:semiHidden="0" w:uiPriority="63" w:unhideWhenUsed="0"/>
-    <w:lsdException w:name="Medium Shading 2 Accent 2" w:semiHidden="0" w:uiPriority="64" w:unhideWhenUsed="0"/>
-    <w:lsdException w:name="Medium List 1 Accent 2" w:semiHidden="0" w:uiPriority="65" w:unhideWhenUsed="0"/>
-    <w:lsdException w:name="Medium List 2 Accent 2" w:semiHidden="0" w:uiPriority="66" w:unhideWhenUsed="0"/>
-    <w:lsdException w:name="Medium Grid 1 Accent 2" w:semiHidden="0" w:uiPriority="67" w:unhideWhenUsed="0"/>
-    <w:lsdException w:name="Medium Grid 2 Accent 2" w:semiHidden="0" w:uiPriority="68" w:unhideWhenUsed="0"/>
-    <w:lsdException w:name="Medium Grid 3 Accent 2" w:semiHidden="0" w:uiPriority="69" w:unhideWhenUsed="0"/>
-    <w:lsdException w:name="Dark List Accent 2" w:semiHidden="0" w:uiPriority="70" w:unhideWhenUsed="0"/>
-    <w:lsdException w:name="Colorful Shading Accent 2" w:semiHidden="0" w:uiPriority="71" w:unhideWhenUsed="0"/>
-    <w:lsdException w:name="Colorful List Accent 2" w:semiHidden="0" w:uiPriority="72" w:unhideWhenUsed="0"/>
-    <w:lsdException w:name="Colorful Grid Accent 2" w:semiHidden="0" w:uiPriority="73" w:unhideWhenUsed="0"/>
-    <w:lsdException w:name="Light Shading Accent 3" w:semiHidden="0" w:uiPriority="60" w:unhideWhenUsed="0"/>
-    <w:lsdException w:name="Light List Accent 3" w:semiHidden="0" w:uiPriority="61" w:unhideWhenUsed="0"/>
-    <w:lsdException w:name="Light Grid Accent 3" w:semiHidden="0" w:uiPriority="62" w:unhideWhenUsed="0"/>
-    <w:lsdException w:name="Medium Shading 1 Accent 3" w:semiHidden="0" w:uiPriority="63" w:unhideWhenUsed="0"/>
-    <w:lsdException w:name="Medium Shading 2 Accent 3" w:semiHidden="0" w:uiPriority="64" w:unhideWhenUsed="0"/>
-    <w:lsdException w:name="Medium List 1 Accent 3" w:semiHidden="0" w:uiPriority="65" w:unhideWhenUsed="0"/>
-    <w:lsdException w:name="Medium List 2 Accent 3" w:semiHidden="0" w:uiPriority="66" w:unhideWhenUsed="0"/>
-    <w:lsdException w:name="Medium Grid 1 Accent 3" w:semiHidden="0" w:uiPriority="67" w:unhideWhenUsed="0"/>
-    <w:lsdException w:name="Medium Grid 2 Accent 3" w:semiHidden="0" w:uiPriority="68" w:unhideWhenUsed="0"/>
-    <w:lsdException w:name="Medium Grid 3 Accent 3" w:semiHidden="0" w:uiPriority="69" w:unhideWhenUsed="0"/>
-    <w:lsdException w:name="Dark List Accent 3" w:semiHidden="0" w:uiPriority="70" w:unhideWhenUsed="0"/>
-    <w:lsdException w:name="Colorful Shading Accent 3" w:semiHidden="0" w:uiPriority="71" w:unhideWhenUsed="0"/>
-    <w:lsdException w:name="Colorful List Accent 3" w:semiHidden="0" w:uiPriority="72" w:unhideWhenUsed="0"/>
-    <w:lsdException w:name="Colorful Grid Accent 3" w:semiHidden="0" w:uiPriority="73" w:unhideWhenUsed="0"/>
-    <w:lsdException w:name="Light Shading Accent 4" w:semiHidden="0" w:uiPriority="60" w:unhideWhenUsed="0"/>
-    <w:lsdException w:name="Light List Accent 4" w:semiHidden="0" w:uiPriority="61" w:unhideWhenUsed="0"/>
-    <w:lsdException w:name="Light Grid Accent 4" w:semiHidden="0" w:uiPriority="62" w:unhideWhenUsed="0"/>
-    <w:lsdException w:name="Medium Shading 1 Accent 4" w:semiHidden="0" w:uiPriority="63" w:unhideWhenUsed="0"/>
-    <w:lsdException w:name="Medium Shading 2 Accent 4" w:semiHidden="0" w:uiPriority="64" w:unhideWhenUsed="0"/>
-    <w:lsdException w:name="Medium List 1 Accent 4" w:semiHidden="0" w:uiPriority="65" w:unhideWhenUsed="0"/>
-    <w:lsdException w:name="Medium List 2 Accent 4" w:semiHidden="0" w:uiPriority="66" w:unhideWhenUsed="0"/>
-    <w:lsdException w:name="Medium Grid 1 Accent 4" w:semiHidden="0" w:uiPriority="67" w:unhideWhenUsed="0"/>
-    <w:lsdException w:name="Medium Grid 2 Accent 4" w:semiHidden="0" w:uiPriority="68" w:unhideWhenUsed="0"/>
-    <w:lsdException w:name="Medium Grid 3 Accent 4" w:semiHidden="0" w:uiPriority="69" w:unhideWhenUsed="0"/>
-    <w:lsdException w:name="Dark List Accent 4" w:semiHidden="0" w:uiPriority="70" w:unhideWhenUsed="0"/>
-    <w:lsdException w:name="Colorful Shading Accent 4" w:semiHidden="0" w:uiPriority="71" w:unhideWhenUsed="0"/>
-    <w:lsdException w:name="Colorful List Accent 4" w:semiHidden="0" w:uiPriority="72" w:unhideWhenUsed="0"/>
-    <w:lsdException w:name="Colorful Grid Accent 4" w:semiHidden="0" w:uiPriority="73" w:unhideWhenUsed="0"/>
-    <w:lsdException w:name="Light Shading Accent 5" w:semiHidden="0" w:uiPriority="60" w:unhideWhenUsed="0"/>
-    <w:lsdException w:name="Light List Accent 5" w:semiHidden="0" w:uiPriority="61" w:unhideWhenUsed="0"/>
-    <w:lsdException w:name="Light Grid Accent 5" w:semiHidden="0" w:uiPriority="62" w:unhideWhenUsed="0"/>
-    <w:lsdException w:name="Medium Shading 1 Accent 5" w:semiHidden="0" w:uiPriority="63" w:unhideWhenUsed="0"/>
-    <w:lsdException w:name="Medium Shading 2 Accent 5" w:semiHidden="0" w:uiPriority="64" w:unhideWhenUsed="0"/>
-    <w:lsdException w:name="Medium List 1 Accent 5" w:semiHidden="0" w:uiPriority="65" w:unhideWhenUsed="0"/>
-    <w:lsdException w:name="Medium List 2 Accent 5" w:semiHidden="0" w:uiPriority="66" w:unhideWhenUsed="0"/>
-    <w:lsdException w:name="Medium Grid 1 Accent 5" w:semiHidden="0" w:uiPriority="67" w:unhideWhenUsed="0"/>
-    <w:lsdException w:name="Medium Grid 2 Accent 5" w:semiHidden="0" w:uiPriority="68" w:unhideWhenUsed="0"/>
-    <w:lsdException w:name="Medium Grid 3 Accent 5" w:semiHidden="0" w:uiPriority="69" w:unhideWhenUsed="0"/>
-    <w:lsdException w:name="Dark List Accent 5" w:semiHidden="0" w:uiPriority="70" w:unhideWhenUsed="0"/>
-    <w:lsdException w:name="Colorful Shading Accent 5" w:semiHidden="0" w:uiPriority="71" w:unhideWhenUsed="0"/>
-    <w:lsdException w:name="Colorful List Accent 5" w:semiHidden="0" w:uiPriority="72" w:unhideWhenUsed="0"/>
-    <w:lsdException w:name="Colorful Grid Accent 5" w:semiHidden="0" w:uiPriority="73" w:unhideWhenUsed="0"/>
-    <w:lsdException w:name="Light Shading Accent 6" w:semiHidden="0" w:uiPriority="60" w:unhideWhenUsed="0"/>
-    <w:lsdException w:name="Light List Accent 6" w:semiHidden="0" w:uiPriority="61" w:unhideWhenUsed="0"/>
-    <w:lsdException w:name="Light Grid Accent 6" w:semiHidden="0" w:uiPriority="62" w:unhideWhenUsed="0"/>
-    <w:lsdException w:name="Medium Shading 1 Accent 6" w:semiHidden="0" w:uiPriority="63" w:unhideWhenUsed="0"/>
-    <w:lsdException w:name="Medium Shading 2 Accent 6" w:semiHidden="0" w:uiPriority="64" w:unhideWhenUsed="0"/>
-    <w:lsdException w:name="Medium List 1 Accent 6" w:semiHidden="0" w:uiPriority="65" w:unhideWhenUsed="0"/>
-    <w:lsdException w:name="Medium List 2 Accent 6" w:semiHidden="0" w:uiPriority="66" w:unhideWhenUsed="0"/>
-    <w:lsdException w:name="Medium Grid 1 Accent 6" w:semiHidden="0" w:uiPriority="67" w:unhideWhenUsed="0"/>
-    <w:lsdException w:name="Medium Grid 2 Accent 6" w:semiHidden="0" w:uiPriority="68" w:unhideWhenUsed="0"/>
-    <w:lsdException w:name="Medium Grid 3 Accent 6" w:semiHidden="0" w:uiPriority="69" w:unhideWhenUsed="0"/>
-    <w:lsdException w:name="Dark List Accent 6" w:semiHidden="0" w:uiPriority="70" w:unhideWhenUsed="0"/>
-    <w:lsdException w:name="Colorful Shading Accent 6" w:semiHidden="0" w:uiPriority="71" w:unhideWhenUsed="0"/>
-    <w:lsdException w:name="Colorful List Accent 6" w:semiHidden="0" w:uiPriority="72" w:unhideWhenUsed="0"/>
-    <w:lsdException w:name="Colorful Grid Accent 6" w:semiHidden="0" w:uiPriority="73" w:unhideWhenUsed="0"/>
-    <w:lsdException w:name="Subtle Emphasis" w:semiHidden="0" w:uiPriority="19" w:unhideWhenUsed="0" w:qFormat="1"/>
-    <w:lsdException w:name="Intense Emphasis" w:semiHidden="0" w:uiPriority="21" w:unhideWhenUsed="0" w:qFormat="1"/>
-    <w:lsdException w:name="Subtle Reference" w:semiHidden="0" w:uiPriority="31" w:unhideWhenUsed="0" w:qFormat="1"/>
-    <w:lsdException w:name="Intense Reference" w:semiHidden="0" w:uiPriority="32" w:unhideWhenUsed="0" w:qFormat="1"/>
-    <w:lsdException w:name="Book Title" w:semiHidden="0" w:uiPriority="33" w:unhideWhenUsed="0" w:qFormat="1"/>
-    <w:lsdException w:name="Bibliography" w:uiPriority="37"/>
-    <w:lsdException w:name="TOC Heading" w:uiPriority="39" w:qFormat="1"/>
+  <w:latentStyles w:defLockedState="0" w:defUIPriority="99" w:defSemiHidden="0" w:defUnhideWhenUsed="0" w:defQFormat="0" w:count="375">
+    <w:lsdException w:name="Normal" w:uiPriority="0" w:qFormat="1"/>
+    <w:lsdException w:name="heading 1" w:uiPriority="9" w:qFormat="1"/>
+    <w:lsdException w:name="heading 2" w:semiHidden="1" w:uiPriority="9" w:unhideWhenUsed="1" w:qFormat="1"/>
+    <w:lsdException w:name="heading 3" w:semiHidden="1" w:uiPriority="9" w:unhideWhenUsed="1" w:qFormat="1"/>
+    <w:lsdException w:name="heading 4" w:semiHidden="1" w:uiPriority="9" w:unhideWhenUsed="1" w:qFormat="1"/>
+    <w:lsdException w:name="heading 5" w:semiHidden="1" w:uiPriority="9" w:unhideWhenUsed="1" w:qFormat="1"/>
+    <w:lsdException w:name="heading 6" w:semiHidden="1" w:uiPriority="9" w:unhideWhenUsed="1" w:qFormat="1"/>
+    <w:lsdException w:name="heading 7" w:semiHidden="1" w:uiPriority="9" w:unhideWhenUsed="1" w:qFormat="1"/>
+    <w:lsdException w:name="heading 8" w:semiHidden="1" w:uiPriority="9" w:unhideWhenUsed="1" w:qFormat="1"/>
+    <w:lsdException w:name="heading 9" w:semiHidden="1" w:uiPriority="9" w:unhideWhenUsed="1" w:qFormat="1"/>
+    <w:lsdException w:name="index 1" w:semiHidden="1" w:unhideWhenUsed="1"/>
+    <w:lsdException w:name="index 2" w:semiHidden="1" w:unhideWhenUsed="1"/>
+    <w:lsdException w:name="index 3" w:semiHidden="1" w:unhideWhenUsed="1"/>
+    <w:lsdException w:name="index 4" w:semiHidden="1" w:unhideWhenUsed="1"/>
+    <w:lsdException w:name="index 5" w:semiHidden="1" w:unhideWhenUsed="1"/>
+    <w:lsdException w:name="index 6" w:semiHidden="1" w:unhideWhenUsed="1"/>
+    <w:lsdException w:name="index 7" w:semiHidden="1" w:unhideWhenUsed="1"/>
+    <w:lsdException w:name="index 8" w:semiHidden="1" w:unhideWhenUsed="1"/>
+    <w:lsdException w:name="index 9" w:semiHidden="1" w:unhideWhenUsed="1"/>
+    <w:lsdException w:name="toc 1" w:semiHidden="1" w:uiPriority="39" w:unhideWhenUsed="1"/>
+    <w:lsdException w:name="toc 2" w:semiHidden="1" w:uiPriority="39" w:unhideWhenUsed="1"/>
+    <w:lsdException w:name="toc 3" w:semiHidden="1" w:uiPriority="39" w:unhideWhenUsed="1"/>
+    <w:lsdException w:name="toc 4" w:semiHidden="1" w:uiPriority="39" w:unhideWhenUsed="1"/>
+    <w:lsdException w:name="toc 5" w:semiHidden="1" w:uiPriority="39" w:unhideWhenUsed="1"/>
+    <w:lsdException w:name="toc 6" w:semiHidden="1" w:uiPriority="39" w:unhideWhenUsed="1"/>
+    <w:lsdException w:name="toc 7" w:semiHidden="1" w:uiPriority="39" w:unhideWhenUsed="1"/>
+    <w:lsdException w:name="toc 8" w:semiHidden="1" w:uiPriority="39" w:unhideWhenUsed="1"/>
+    <w:lsdException w:name="toc 9" w:semiHidden="1" w:uiPriority="39" w:unhideWhenUsed="1"/>
+    <w:lsdException w:name="Normal Indent" w:semiHidden="1" w:unhideWhenUsed="1"/>
+    <w:lsdException w:name="footnote text" w:semiHidden="1" w:unhideWhenUsed="1"/>
+    <w:lsdException w:name="annotation text" w:semiHidden="1" w:unhideWhenUsed="1"/>
+    <w:lsdException w:name="header" w:semiHidden="1" w:unhideWhenUsed="1"/>
+    <w:lsdException w:name="footer" w:semiHidden="1" w:unhideWhenUsed="1"/>
+    <w:lsdException w:name="index heading" w:semiHidden="1" w:unhideWhenUsed="1"/>
+    <w:lsdException w:name="caption" w:semiHidden="1" w:uiPriority="35" w:unhideWhenUsed="1" w:qFormat="1"/>
+    <w:lsdException w:name="table of figures" w:semiHidden="1" w:unhideWhenUsed="1"/>
+    <w:lsdException w:name="envelope address" w:semiHidden="1" w:unhideWhenUsed="1"/>
+    <w:lsdException w:name="envelope return" w:semiHidden="1" w:unhideWhenUsed="1"/>
+    <w:lsdException w:name="footnote reference" w:semiHidden="1" w:unhideWhenUsed="1"/>
+    <w:lsdException w:name="annotation reference" w:semiHidden="1" w:unhideWhenUsed="1"/>
+    <w:lsdException w:name="line number" w:semiHidden="1" w:unhideWhenUsed="1"/>
+    <w:lsdException w:name="page number" w:semiHidden="1" w:unhideWhenUsed="1"/>
+    <w:lsdException w:name="endnote reference" w:semiHidden="1" w:unhideWhenUsed="1"/>
+    <w:lsdException w:name="endnote text" w:semiHidden="1" w:unhideWhenUsed="1"/>
+    <w:lsdException w:name="table of authorities" w:semiHidden="1" w:unhideWhenUsed="1"/>
+    <w:lsdException w:name="macro" w:semiHidden="1" w:unhideWhenUsed="1"/>
+    <w:lsdException w:name="toa heading" w:semiHidden="1" w:unhideWhenUsed="1"/>
+    <w:lsdException w:name="List" w:semiHidden="1" w:unhideWhenUsed="1"/>
+    <w:lsdException w:name="List Bullet" w:semiHidden="1" w:unhideWhenUsed="1"/>
+    <w:lsdException w:name="List Number" w:semiHidden="1" w:unhideWhenUsed="1"/>
+    <w:lsdException w:name="List 2" w:semiHidden="1" w:unhideWhenUsed="1"/>
+    <w:lsdException w:name="List 3" w:semiHidden="1" w:unhideWhenUsed="1"/>
+    <w:lsdException w:name="List 4" w:semiHidden="1" w:unhideWhenUsed="1"/>
+    <w:lsdException w:name="List 5" w:semiHidden="1" w:unhideWhenUsed="1"/>
+    <w:lsdException w:name="List Bullet 2" w:semiHidden="1" w:unhideWhenUsed="1"/>
+    <w:lsdException w:name="List Bullet 3" w:semiHidden="1" w:unhideWhenUsed="1"/>
+    <w:lsdException w:name="List Bullet 4" w:semiHidden="1" w:unhideWhenUsed="1"/>
+    <w:lsdException w:name="List Bullet 5" w:semiHidden="1" w:unhideWhenUsed="1"/>
+    <w:lsdException w:name="List Number 2" w:semiHidden="1" w:unhideWhenUsed="1"/>
+    <w:lsdException w:name="List Number 3" w:semiHidden="1" w:unhideWhenUsed="1"/>
+    <w:lsdException w:name="List Number 4" w:semiHidden="1" w:unhideWhenUsed="1"/>
+    <w:lsdException w:name="List Number 5" w:semiHidden="1" w:unhideWhenUsed="1"/>
+    <w:lsdException w:name="Title" w:uiPriority="0" w:qFormat="1"/>
+    <w:lsdException w:name="Closing" w:semiHidden="1" w:unhideWhenUsed="1"/>
+    <w:lsdException w:name="Signature" w:semiHidden="1" w:unhideWhenUsed="1"/>
+    <w:lsdException w:name="Default Paragraph Font" w:semiHidden="1" w:uiPriority="1" w:unhideWhenUsed="1"/>
+    <w:lsdException w:name="Body Text" w:semiHidden="1" w:unhideWhenUsed="1"/>
+    <w:lsdException w:name="Body Text Indent" w:semiHidden="1" w:unhideWhenUsed="1"/>
+    <w:lsdException w:name="List Continue" w:semiHidden="1" w:unhideWhenUsed="1"/>
+    <w:lsdException w:name="List Continue 2" w:semiHidden="1" w:unhideWhenUsed="1"/>
+    <w:lsdException w:name="List Continue 3" w:semiHidden="1" w:unhideWhenUsed="1"/>
+    <w:lsdException w:name="List Continue 4" w:semiHidden="1" w:unhideWhenUsed="1"/>
+    <w:lsdException w:name="List Continue 5" w:semiHidden="1" w:unhideWhenUsed="1"/>
+    <w:lsdException w:name="Message Header" w:semiHidden="1" w:unhideWhenUsed="1"/>
+    <w:lsdException w:name="Subtitle" w:uiPriority="0" w:qFormat="1"/>
+    <w:lsdException w:name="Salutation" w:semiHidden="1" w:unhideWhenUsed="1"/>
+    <w:lsdException w:name="Date" w:semiHidden="1" w:unhideWhenUsed="1"/>
+    <w:lsdException w:name="Body Text First Indent" w:semiHidden="1" w:unhideWhenUsed="1"/>
+    <w:lsdException w:name="Body Text First Indent 2" w:semiHidden="1" w:unhideWhenUsed="1"/>
+    <w:lsdException w:name="Note Heading" w:semiHidden="1" w:unhideWhenUsed="1"/>
+    <w:lsdException w:name="Body Text 2" w:semiHidden="1" w:unhideWhenUsed="1"/>
+    <w:lsdException w:name="Body Text 3" w:semiHidden="1" w:unhideWhenUsed="1"/>
+    <w:lsdException w:name="Body Text Indent 2" w:semiHidden="1" w:unhideWhenUsed="1"/>
+    <w:lsdException w:name="Body Text Indent 3" w:semiHidden="1" w:unhideWhenUsed="1"/>
+    <w:lsdException w:name="Block Text" w:semiHidden="1" w:unhideWhenUsed="1"/>
+    <w:lsdException w:name="Hyperlink" w:semiHidden="1" w:unhideWhenUsed="1"/>
+    <w:lsdException w:name="FollowedHyperlink" w:semiHidden="1" w:unhideWhenUsed="1"/>
+    <w:lsdException w:name="Strong" w:uiPriority="22" w:qFormat="1"/>
+    <w:lsdException w:name="Emphasis" w:uiPriority="20" w:qFormat="1"/>
+    <w:lsdException w:name="Document Map" w:semiHidden="1" w:unhideWhenUsed="1"/>
+    <w:lsdException w:name="Plain Text" w:semiHidden="1" w:unhideWhenUsed="1"/>
+    <w:lsdException w:name="E-mail Signature" w:semiHidden="1" w:unhideWhenUsed="1"/>
+    <w:lsdException w:name="HTML Top of Form" w:semiHidden="1" w:unhideWhenUsed="1"/>
+    <w:lsdException w:name="HTML Bottom of Form" w:semiHidden="1" w:unhideWhenUsed="1"/>
+    <w:lsdException w:name="Normal (Web)" w:semiHidden="1" w:unhideWhenUsed="1"/>
+    <w:lsdException w:name="HTML Acronym" w:semiHidden="1" w:unhideWhenUsed="1"/>
+    <w:lsdException w:name="HTML Address" w:semiHidden="1" w:unhideWhenUsed="1"/>
+    <w:lsdException w:name="HTML Cite" w:semiHidden="1" w:unhideWhenUsed="1"/>
+    <w:lsdException w:name="HTML Code" w:semiHidden="1" w:unhideWhenUsed="1"/>
+    <w:lsdException w:name="HTML Definition" w:semiHidden="1" w:unhideWhenUsed="1"/>
+    <w:lsdException w:name="HTML Keyboard" w:semiHidden="1" w:unhideWhenUsed="1"/>
+    <w:lsdException w:name="HTML Preformatted" w:semiHidden="1" w:unhideWhenUsed="1"/>
+    <w:lsdException w:name="HTML Sample" w:semiHidden="1" w:unhideWhenUsed="1"/>
+    <w:lsdException w:name="HTML Typewriter" w:semiHidden="1" w:unhideWhenUsed="1"/>
+    <w:lsdException w:name="HTML Variable" w:semiHidden="1" w:unhideWhenUsed="1"/>
+    <w:lsdException w:name="Normal Table" w:semiHidden="1" w:unhideWhenUsed="1"/>
+    <w:lsdException w:name="annotation subject" w:semiHidden="1" w:unhideWhenUsed="1"/>
+    <w:lsdException w:name="No List" w:semiHidden="1" w:unhideWhenUsed="1"/>
+    <w:lsdException w:name="Outline List 1" w:semiHidden="1" w:unhideWhenUsed="1"/>
+    <w:lsdException w:name="Outline List 2" w:semiHidden="1" w:unhideWhenUsed="1"/>
+    <w:lsdException w:name="Outline List 3" w:semiHidden="1" w:unhideWhenUsed="1"/>
+    <w:lsdException w:name="Table Simple 1" w:semiHidden="1" w:unhideWhenUsed="1"/>
+    <w:lsdException w:name="Table Simple 2" w:semiHidden="1" w:unhideWhenUsed="1"/>
+    <w:lsdException w:name="Table Simple 3" w:semiHidden="1" w:unhideWhenUsed="1"/>
+    <w:lsdException w:name="Table Classic 1" w:semiHidden="1" w:unhideWhenUsed="1"/>
+    <w:lsdException w:name="Table Classic 2" w:semiHidden="1" w:unhideWhenUsed="1"/>
+    <w:lsdException w:name="Table Classic 3" w:semiHidden="1" w:unhideWhenUsed="1"/>
+    <w:lsdException w:name="Table Classic 4" w:semiHidden="1" w:unhideWhenUsed="1"/>
+    <w:lsdException w:name="Table Colorful 1" w:semiHidden="1" w:unhideWhenUsed="1"/>
+    <w:lsdException w:name="Table Colorful 2" w:semiHidden="1" w:unhideWhenUsed="1"/>
+    <w:lsdException w:name="Table Colorful 3" w:semiHidden="1" w:unhideWhenUsed="1"/>
+    <w:lsdException w:name="Table Columns 1" w:semiHidden="1" w:unhideWhenUsed="1"/>
+    <w:lsdException w:name="Table Columns 2" w:semiHidden="1" w:unhideWhenUsed="1"/>
+    <w:lsdException w:name="Table Columns 3" w:semiHidden="1" w:unhideWhenUsed="1"/>
+    <w:lsdException w:name="Table Columns 4" w:semiHidden="1" w:unhideWhenUsed="1"/>
+    <w:lsdException w:name="Table Columns 5" w:semiHidden="1" w:unhideWhenUsed="1"/>
+    <w:lsdException w:name="Table Grid 1" w:semiHidden="1" w:unhideWhenUsed="1"/>
+    <w:lsdException w:name="Table Grid 2" w:semiHidden="1" w:unhideWhenUsed="1"/>
+    <w:lsdException w:name="Table Grid 3" w:semiHidden="1" w:unhideWhenUsed="1"/>
+    <w:lsdException w:name="Table Grid 4" w:semiHidden="1" w:unhideWhenUsed="1"/>
+    <w:lsdException w:name="Table Grid 5" w:semiHidden="1" w:unhideWhenUsed="1"/>
+    <w:lsdException w:name="Table Grid 6" w:semiHidden="1" w:unhideWhenUsed="1"/>
+    <w:lsdException w:name="Table Grid 7" w:semiHidden="1" w:unhideWhenUsed="1"/>
+    <w:lsdException w:name="Table Grid 8" w:semiHidden="1" w:unhideWhenUsed="1"/>
+    <w:lsdException w:name="Table List 1" w:semiHidden="1" w:unhideWhenUsed="1"/>
+    <w:lsdException w:name="Table List 2" w:semiHidden="1" w:unhideWhenUsed="1"/>
+    <w:lsdException w:name="Table List 3" w:semiHidden="1" w:unhideWhenUsed="1"/>
+    <w:lsdException w:name="Table List 4" w:semiHidden="1" w:unhideWhenUsed="1"/>
+    <w:lsdException w:name="Table List 5" w:semiHidden="1" w:unhideWhenUsed="1"/>
+    <w:lsdException w:name="Table List 6" w:semiHidden="1" w:unhideWhenUsed="1"/>
+    <w:lsdException w:name="Table List 7" w:semiHidden="1" w:unhideWhenUsed="1"/>
+    <w:lsdException w:name="Table List 8" w:semiHidden="1" w:unhideWhenUsed="1"/>
+    <w:lsdException w:name="Table 3D effects 1" w:semiHidden="1" w:unhideWhenUsed="1"/>
+    <w:lsdException w:name="Table 3D effects 2" w:semiHidden="1" w:unhideWhenUsed="1"/>
+    <w:lsdException w:name="Table 3D effects 3" w:semiHidden="1" w:unhideWhenUsed="1"/>
+    <w:lsdException w:name="Table Contemporary" w:semiHidden="1" w:unhideWhenUsed="1"/>
+    <w:lsdException w:name="Table Elegant" w:semiHidden="1" w:unhideWhenUsed="1"/>
+    <w:lsdException w:name="Table Professional" w:semiHidden="1" w:unhideWhenUsed="1"/>
+    <w:lsdException w:name="Table Subtle 1" w:semiHidden="1" w:unhideWhenUsed="1"/>
+    <w:lsdException w:name="Table Subtle 2" w:semiHidden="1" w:unhideWhenUsed="1"/>
+    <w:lsdException w:name="Table Web 1" w:semiHidden="1" w:unhideWhenUsed="1"/>
+    <w:lsdException w:name="Table Web 2" w:semiHidden="1" w:unhideWhenUsed="1"/>
+    <w:lsdException w:name="Table Web 3" w:semiHidden="1" w:unhideWhenUsed="1"/>
+    <w:lsdException w:name="Balloon Text" w:semiHidden="1" w:unhideWhenUsed="1"/>
+    <w:lsdException w:name="Table Grid" w:semiHidden="1" w:uiPriority="59" w:unhideWhenUsed="1"/>
+    <w:lsdException w:name="Table Theme" w:semiHidden="1" w:unhideWhenUsed="1"/>
+    <w:lsdException w:name="Placeholder Text" w:semiHidden="1"/>
+    <w:lsdException w:name="No Spacing" w:uiPriority="1" w:qFormat="1"/>
+    <w:lsdException w:name="Light Shading" w:uiPriority="60"/>
+    <w:lsdException w:name="Light List" w:uiPriority="61"/>
+    <w:lsdException w:name="Light Grid" w:uiPriority="62"/>
+    <w:lsdException w:name="Medium Shading 1" w:uiPriority="63"/>
+    <w:lsdException w:name="Medium Shading 2" w:uiPriority="64"/>
+    <w:lsdException w:name="Medium List 1" w:uiPriority="65"/>
+    <w:lsdException w:name="Medium List 2" w:uiPriority="66"/>
+    <w:lsdException w:name="Medium Grid 1" w:uiPriority="67"/>
+    <w:lsdException w:name="Medium Grid 2" w:uiPriority="68"/>
+    <w:lsdException w:name="Medium Grid 3" w:uiPriority="69"/>
+    <w:lsdException w:name="Dark List" w:uiPriority="70"/>
+    <w:lsdException w:name="Colorful Shading" w:uiPriority="71"/>
+    <w:lsdException w:name="Colorful List" w:uiPriority="72"/>
+    <w:lsdException w:name="Colorful Grid" w:uiPriority="73"/>
+    <w:lsdException w:name="Light Shading Accent 1" w:uiPriority="60"/>
+    <w:lsdException w:name="Light List Accent 1" w:uiPriority="61"/>
+    <w:lsdException w:name="Light Grid Accent 1" w:uiPriority="62"/>
+    <w:lsdException w:name="Medium Shading 1 Accent 1" w:uiPriority="63"/>
+    <w:lsdException w:name="Medium Shading 2 Accent 1" w:uiPriority="64"/>
+    <w:lsdException w:name="Medium List 1 Accent 1" w:uiPriority="65"/>
+    <w:lsdException w:name="Revision" w:semiHidden="1"/>
+    <w:lsdException w:name="List Paragraph" w:uiPriority="34" w:qFormat="1"/>
+    <w:lsdException w:name="Quote" w:uiPriority="29" w:qFormat="1"/>
+    <w:lsdException w:name="Intense Quote" w:uiPriority="30" w:qFormat="1"/>
+    <w:lsdException w:name="Medium List 2 Accent 1" w:uiPriority="66"/>
+    <w:lsdException w:name="Medium Grid 1 Accent 1" w:uiPriority="67"/>
+    <w:lsdException w:name="Medium Grid 2 Accent 1" w:uiPriority="68"/>
+    <w:lsdException w:name="Medium Grid 3 Accent 1" w:uiPriority="69"/>
+    <w:lsdException w:name="Dark List Accent 1" w:uiPriority="70"/>
+    <w:lsdException w:name="Colorful Shading Accent 1" w:uiPriority="71"/>
+    <w:lsdException w:name="Colorful List Accent 1" w:uiPriority="72"/>
+    <w:lsdException w:name="Colorful Grid Accent 1" w:uiPriority="73"/>
+    <w:lsdException w:name="Light Shading Accent 2" w:uiPriority="60"/>
+    <w:lsdException w:name="Light List Accent 2" w:uiPriority="61"/>
+    <w:lsdException w:name="Light Grid Accent 2" w:uiPriority="62"/>
+    <w:lsdException w:name="Medium Shading 1 Accent 2" w:uiPriority="63"/>
+    <w:lsdException w:name="Medium Shading 2 Accent 2" w:uiPriority="64"/>
+    <w:lsdException w:name="Medium List 1 Accent 2" w:uiPriority="65"/>
+    <w:lsdException w:name="Medium List 2 Accent 2" w:uiPriority="66"/>
+    <w:lsdException w:name="Medium Grid 1 Accent 2" w:uiPriority="67"/>
+    <w:lsdException w:name="Medium Grid 2 Accent 2" w:uiPriority="68"/>
+    <w:lsdException w:name="Medium Grid 3 Accent 2" w:uiPriority="69"/>
+    <w:lsdException w:name="Dark List Accent 2" w:uiPriority="70"/>
+    <w:lsdException w:name="Colorful Shading Accent 2" w:uiPriority="71"/>
+    <w:lsdException w:name="Colorful List Accent 2" w:uiPriority="72"/>
+    <w:lsdException w:name="Colorful Grid Accent 2" w:uiPriority="73"/>
+    <w:lsdException w:name="Light Shading Accent 3" w:uiPriority="60"/>
+    <w:lsdException w:name="Light List Accent 3" w:uiPriority="61"/>
+    <w:lsdException w:name="Light Grid Accent 3" w:uiPriority="62"/>
+    <w:lsdException w:name="Medium Shading 1 Accent 3" w:uiPriority="63"/>
+    <w:lsdException w:name="Medium Shading 2 Accent 3" w:uiPriority="64"/>
+    <w:lsdException w:name="Medium List 1 Accent 3" w:uiPriority="65"/>
+    <w:lsdException w:name="Medium List 2 Accent 3" w:uiPriority="66"/>
+    <w:lsdException w:name="Medium Grid 1 Accent 3" w:uiPriority="67"/>
+    <w:lsdException w:name="Medium Grid 2 Accent 3" w:uiPriority="68"/>
+    <w:lsdException w:name="Medium Grid 3 Accent 3" w:uiPriority="69"/>
+    <w:lsdException w:name="Dark List Accent 3" w:uiPriority="70"/>
+    <w:lsdException w:name="Colorful Shading Accent 3" w:uiPriority="71"/>
+    <w:lsdException w:name="Colorful List Accent 3" w:uiPriority="72"/>
+    <w:lsdException w:name="Colorful Grid Accent 3" w:uiPriority="73"/>
+    <w:lsdException w:name="Light Shading Accent 4" w:uiPriority="60"/>
+    <w:lsdException w:name="Light List Accent 4" w:uiPriority="61"/>
+    <w:lsdException w:name="Light Grid Accent 4" w:uiPriority="62"/>
+    <w:lsdException w:name="Medium Shading 1 Accent 4" w:uiPriority="63"/>
+    <w:lsdException w:name="Medium Shading 2 Accent 4" w:uiPriority="64"/>
+    <w:lsdException w:name="Medium List 1 Accent 4" w:uiPriority="65"/>
+    <w:lsdException w:name="Medium List 2 Accent 4" w:uiPriority="66"/>
+    <w:lsdException w:name="Medium Grid 1 Accent 4" w:uiPriority="67"/>
+    <w:lsdException w:name="Medium Grid 2 Accent 4" w:uiPriority="68"/>
+    <w:lsdException w:name="Medium Grid 3 Accent 4" w:uiPriority="69"/>
+    <w:lsdException w:name="Dark List Accent 4" w:uiPriority="70"/>
+    <w:lsdException w:name="Colorful Shading Accent 4" w:uiPriority="71"/>
+    <w:lsdException w:name="Colorful List Accent 4" w:uiPriority="72"/>
+    <w:lsdException w:name="Colorful Grid Accent 4" w:uiPriority="73"/>
+    <w:lsdException w:name="Light Shading Accent 5" w:uiPriority="60"/>
+    <w:lsdException w:name="Light List Accent 5" w:uiPriority="61"/>
+    <w:lsdException w:name="Light Grid Accent 5" w:uiPriority="62"/>
+    <w:lsdException w:name="Medium Shading 1 Accent 5" w:uiPriority="63"/>
+    <w:lsdException w:name="Medium Shading 2 Accent 5" w:uiPriority="64"/>
+    <w:lsdException w:name="Medium List 1 Accent 5" w:uiPriority="65"/>
+    <w:lsdException w:name="Medium List 2 Accent 5" w:uiPriority="66"/>
+    <w:lsdException w:name="Medium Grid 1 Accent 5" w:uiPriority="67"/>
+    <w:lsdException w:name="Medium Grid 2 Accent 5" w:uiPriority="68"/>
+    <w:lsdException w:name="Medium Grid 3 Accent 5" w:uiPriority="69"/>
+    <w:lsdException w:name="Dark List Accent 5" w:uiPriority="70"/>
+    <w:lsdException w:name="Colorful Shading Accent 5" w:uiPriority="71"/>
+    <w:lsdException w:name="Colorful List Accent 5" w:uiPriority="72"/>
+    <w:lsdException w:name="Colorful Grid Accent 5" w:uiPriority="73"/>
+    <w:lsdException w:name="Light Shading Accent 6" w:uiPriority="60"/>
+    <w:lsdException w:name="Light List Accent 6" w:uiPriority="61"/>
+    <w:lsdException w:name="Light Grid Accent 6" w:uiPriority="62"/>
+    <w:lsdException w:name="Medium Shading 1 Accent 6" w:uiPriority="63"/>
+    <w:lsdException w:name="Medium Shading 2 Accent 6" w:uiPriority="64"/>
+    <w:lsdException w:name="Medium List 1 Accent 6" w:uiPriority="65"/>
+    <w:lsdException w:name="Medium List 2 Accent 6" w:uiPriority="66"/>
+    <w:lsdException w:name="Medium Grid 1 Accent 6" w:uiPriority="67"/>
+    <w:lsdException w:name="Medium Grid 2 Accent 6" w:uiPriority="68"/>
+    <w:lsdException w:name="Medium Grid 3 Accent 6" w:uiPriority="69"/>
+    <w:lsdException w:name="Dark List Accent 6" w:uiPriority="70"/>
+    <w:lsdException w:name="Colorful Shading Accent 6" w:uiPriority="71"/>
+    <w:lsdException w:name="Colorful List Accent 6" w:uiPriority="72"/>
+    <w:lsdException w:name="Colorful Grid Accent 6" w:uiPriority="73"/>
+    <w:lsdException w:name="Subtle Emphasis" w:uiPriority="19" w:qFormat="1"/>
+    <w:lsdException w:name="Intense Emphasis" w:uiPriority="21" w:qFormat="1"/>
+    <w:lsdException w:name="Subtle Reference" w:uiPriority="31" w:qFormat="1"/>
+    <w:lsdException w:name="Intense Reference" w:uiPriority="32" w:qFormat="1"/>
+    <w:lsdException w:name="Book Title" w:uiPriority="33" w:qFormat="1"/>
+    <w:lsdException w:name="Bibliography" w:semiHidden="1" w:uiPriority="37" w:unhideWhenUsed="1"/>
+    <w:lsdException w:name="TOC Heading" w:semiHidden="1" w:uiPriority="39" w:unhideWhenUsed="1" w:qFormat="1"/>
+    <w:lsdException w:name="Plain Table 1" w:uiPriority="41"/>
+    <w:lsdException w:name="Plain Table 2" w:uiPriority="42"/>
+    <w:lsdException w:name="Plain Table 3" w:uiPriority="43"/>
+    <w:lsdException w:name="Plain Table 4" w:uiPriority="44"/>
+    <w:lsdException w:name="Plain Table 5" w:uiPriority="45"/>
+    <w:lsdException w:name="Grid Table Light" w:uiPriority="40"/>
+    <w:lsdException w:name="Grid Table 1 Light" w:uiPriority="46"/>
+    <w:lsdException w:name="Grid Table 2" w:uiPriority="47"/>
+    <w:lsdException w:name="Grid Table 3" w:uiPriority="48"/>
+    <w:lsdException w:name="Grid Table 4" w:uiPriority="49"/>
+    <w:lsdException w:name="Grid Table 5 Dark" w:uiPriority="50"/>
+    <w:lsdException w:name="Grid Table 6 Colorful" w:uiPriority="51"/>
+    <w:lsdException w:name="Grid Table 7 Colorful" w:uiPriority="52"/>
+    <w:lsdException w:name="Grid Table 1 Light Accent 1" w:uiPriority="46"/>
+    <w:lsdException w:name="Grid Table 2 Accent 1" w:uiPriority="47"/>
+    <w:lsdException w:name="Grid Table 3 Accent 1" w:uiPriority="48"/>
+    <w:lsdException w:name="Grid Table 4 Accent 1" w:uiPriority="49"/>
+    <w:lsdException w:name="Grid Table 5 Dark Accent 1" w:uiPriority="50"/>
+    <w:lsdException w:name="Grid Table 6 Colorful Accent 1" w:uiPriority="51"/>
+    <w:lsdException w:name="Grid Table 7 Colorful Accent 1" w:uiPriority="52"/>
+    <w:lsdException w:name="Grid Table 1 Light Accent 2" w:uiPriority="46"/>
+    <w:lsdException w:name="Grid Table 2 Accent 2" w:uiPriority="47"/>
+    <w:lsdException w:name="Grid Table 3 Accent 2" w:uiPriority="48"/>
+    <w:lsdException w:name="Grid Table 4 Accent 2" w:uiPriority="49"/>
+    <w:lsdException w:name="Grid Table 5 Dark Accent 2" w:uiPriority="50"/>
+    <w:lsdException w:name="Grid Table 6 Colorful Accent 2" w:uiPriority="51"/>
+    <w:lsdException w:name="Grid Table 7 Colorful Accent 2" w:uiPriority="52"/>
+    <w:lsdException w:name="Grid Table 1 Light Accent 3" w:uiPriority="46"/>
+    <w:lsdException w:name="Grid Table 2 Accent 3" w:uiPriority="47"/>
+    <w:lsdException w:name="Grid Table 3 Accent 3" w:uiPriority="48"/>
+    <w:lsdException w:name="Grid Table 4 Accent 3" w:uiPriority="49"/>
+    <w:lsdException w:name="Grid Table 5 Dark Accent 3" w:uiPriority="50"/>
+    <w:lsdException w:name="Grid Table 6 Colorful Accent 3" w:uiPriority="51"/>
+    <w:lsdException w:name="Grid Table 7 Colorful Accent 3" w:uiPriority="52"/>
+    <w:lsdException w:name="Grid Table 1 Light Accent 4" w:uiPriority="46"/>
+    <w:lsdException w:name="Grid Table 2 Accent 4" w:uiPriority="47"/>
+    <w:lsdException w:name="Grid Table 3 Accent 4" w:uiPriority="48"/>
+    <w:lsdException w:name="Grid Table 4 Accent 4" w:uiPriority="49"/>
+    <w:lsdException w:name="Grid Table 5 Dark Accent 4" w:uiPriority="50"/>
+    <w:lsdException w:name="Grid Table 6 Colorful Accent 4" w:uiPriority="51"/>
+    <w:lsdException w:name="Grid Table 7 Colorful Accent 4" w:uiPriority="52"/>
+    <w:lsdException w:name="Grid Table 1 Light Accent 5" w:uiPriority="46"/>
+    <w:lsdException w:name="Grid Table 2 Accent 5" w:uiPriority="47"/>
+    <w:lsdException w:name="Grid Table 3 Accent 5" w:uiPriority="48"/>
+    <w:lsdException w:name="Grid Table 4 Accent 5" w:uiPriority="49"/>
+    <w:lsdException w:name="Grid Table 5 Dark Accent 5" w:uiPriority="50"/>
+    <w:lsdException w:name="Grid Table 6 Colorful Accent 5" w:uiPriority="51"/>
+    <w:lsdException w:name="Grid Table 7 Colorful Accent 5" w:uiPriority="52"/>
+    <w:lsdException w:name="Grid Table 1 Light Accent 6" w:uiPriority="46"/>
+    <w:lsdException w:name="Grid Table 2 Accent 6" w:uiPriority="47"/>
+    <w:lsdException w:name="Grid Table 3 Accent 6" w:uiPriority="48"/>
+    <w:lsdException w:name="Grid Table 4 Accent 6" w:uiPriority="49"/>
+    <w:lsdException w:name="Grid Table 5 Dark Accent 6" w:uiPriority="50"/>
+    <w:lsdException w:name="Grid Table 6 Colorful Accent 6" w:uiPriority="51"/>
+    <w:lsdException w:name="Grid Table 7 Colorful Accent 6" w:uiPriority="52"/>
+    <w:lsdException w:name="List Table 1 Light" w:uiPriority="46"/>
+    <w:lsdException w:name="List Table 2" w:uiPriority="47"/>
+    <w:lsdException w:name="List Table 3" w:uiPriority="48"/>
+    <w:lsdException w:name="List Table 4" w:uiPriority="49"/>
+    <w:lsdException w:name="List Table 5 Dark" w:uiPriority="50"/>
+    <w:lsdException w:name="List Table 6 Colorful" w:uiPriority="51"/>
+    <w:lsdException w:name="List Table 7 Colorful" w:uiPriority="52"/>
+    <w:lsdException w:name="List Table 1 Light Accent 1" w:uiPriority="46"/>
+    <w:lsdException w:name="List Table 2 Accent 1" w:uiPriority="47"/>
+    <w:lsdException w:name="List Table 3 Accent 1" w:uiPriority="48"/>
+    <w:lsdException w:name="List Table 4 Accent 1" w:uiPriority="49"/>
+    <w:lsdException w:name="List Table 5 Dark Accent 1" w:uiPriority="50"/>
+    <w:lsdException w:name="List Table 6 Colorful Accent 1" w:uiPriority="51"/>
+    <w:lsdException w:name="List Table 7 Colorful Accent 1" w:uiPriority="52"/>
+    <w:lsdException w:name="List Table 1 Light Accent 2" w:uiPriority="46"/>
+    <w:lsdException w:name="List Table 2 Accent 2" w:uiPriority="47"/>
+    <w:lsdException w:name="List Table 3 Accent 2" w:uiPriority="48"/>
+    <w:lsdException w:name="List Table 4 Accent 2" w:uiPriority="49"/>
+    <w:lsdException w:name="List Table 5 Dark Accent 2" w:uiPriority="50"/>
+    <w:lsdException w:name="List Table 6 Colorful Accent 2" w:uiPriority="51"/>
+    <w:lsdException w:name="List Table 7 Colorful Accent 2" w:uiPriority="52"/>
+    <w:lsdException w:name="List Table 1 Light Accent 3" w:uiPriority="46"/>
+    <w:lsdException w:name="List Table 2 Accent 3" w:uiPriority="47"/>
+    <w:lsdException w:name="List Table 3 Accent 3" w:uiPriority="48"/>
+    <w:lsdException w:name="List Table 4 Accent 3" w:uiPriority="49"/>
+    <w:lsdException w:name="List Table 5 Dark Accent 3" w:uiPriority="50"/>
+    <w:lsdException w:name="List Table 6 Colorful Accent 3" w:uiPriority="51"/>
+    <w:lsdException w:name="List Table 7 Colorful Accent 3" w:uiPriority="52"/>
+    <w:lsdException w:name="List Table 1 Light Accent 4" w:uiPriority="46"/>
+    <w:lsdException w:name="List Table 2 Accent 4" w:uiPriority="47"/>
+    <w:lsdException w:name="List Table 3 Accent 4" w:uiPriority="48"/>
+    <w:lsdException w:name="List Table 4 Accent 4" w:uiPriority="49"/>
+    <w:lsdException w:name="List Table 5 Dark Accent 4" w:uiPriority="50"/>
+    <w:lsdException w:name="List Table 6 Colorful Accent 4" w:uiPriority="51"/>
+    <w:lsdException w:name="List Table 7 Colorful Accent 4" w:uiPriority="52"/>
+    <w:lsdException w:name="List Table 1 Light Accent 5" w:uiPriority="46"/>
+    <w:lsdException w:name="List Table 2 Accent 5" w:uiPriority="47"/>
+    <w:lsdException w:name="List Table 3 Accent 5" w:uiPriority="48"/>
+    <w:lsdException w:name="List Table 4 Accent 5" w:uiPriority="49"/>
+    <w:lsdException w:name="List Table 5 Dark Accent 5" w:uiPriority="50"/>
+    <w:lsdException w:name="List Table 6 Colorful Accent 5" w:uiPriority="51"/>
+    <w:lsdException w:name="List Table 7 Colorful Accent 5" w:uiPriority="52"/>
+    <w:lsdException w:name="List Table 1 Light Accent 6" w:uiPriority="46"/>
+    <w:lsdException w:name="List Table 2 Accent 6" w:uiPriority="47"/>
+    <w:lsdException w:name="List Table 3 Accent 6" w:uiPriority="48"/>
+    <w:lsdException w:name="List Table 4 Accent 6" w:uiPriority="49"/>
+    <w:lsdException w:name="List Table 5 Dark Accent 6" w:uiPriority="50"/>
+    <w:lsdException w:name="List Table 6 Colorful Accent 6" w:uiPriority="51"/>
+    <w:lsdException w:name="List Table 7 Colorful Accent 6" w:uiPriority="52"/>
+    <w:lsdException w:name="Mention" w:semiHidden="1" w:unhideWhenUsed="1"/>
+    <w:lsdException w:name="Smart Hyperlink" w:semiHidden="1" w:unhideWhenUsed="1"/>
+    <w:lsdException w:name="Hashtag" w:semiHidden="1" w:unhideWhenUsed="1"/>
+    <w:lsdException w:name="Unresolved Mention" w:semiHidden="1" w:unhideWhenUsed="1"/>
   </w:latentStyles>
-  <w:style w:type="paragraph" w:default="1" w:styleId="a">
+  <w:style w:type="paragraph" w:default="1" w:styleId="Normal">
     <w:name w:val="Normal"/>
     <w:qFormat/>
     <w:rsid w:val="00BD27C0"/>
@@ -2536,13 +2669,13 @@
       <w:lang w:eastAsia="ru-RU"/>
     </w:rPr>
   </w:style>
-  <w:style w:type="character" w:default="1" w:styleId="a0">
+  <w:style w:type="character" w:default="1" w:styleId="DefaultParagraphFont">
     <w:name w:val="Default Paragraph Font"/>
     <w:uiPriority w:val="1"/>
     <w:semiHidden/>
     <w:unhideWhenUsed/>
   </w:style>
-  <w:style w:type="table" w:default="1" w:styleId="a1">
+  <w:style w:type="table" w:default="1" w:styleId="TableNormal">
     <w:name w:val="Normal Table"/>
     <w:uiPriority w:val="99"/>
     <w:semiHidden/>
@@ -2557,16 +2690,16 @@
       </w:tblCellMar>
     </w:tblPr>
   </w:style>
-  <w:style w:type="numbering" w:default="1" w:styleId="a2">
+  <w:style w:type="numbering" w:default="1" w:styleId="NoList">
     <w:name w:val="No List"/>
     <w:uiPriority w:val="99"/>
     <w:semiHidden/>
     <w:unhideWhenUsed/>
   </w:style>
-  <w:style w:type="paragraph" w:styleId="a3">
+  <w:style w:type="paragraph" w:styleId="Title">
     <w:name w:val="Title"/>
-    <w:basedOn w:val="a"/>
-    <w:link w:val="a4"/>
+    <w:basedOn w:val="Normal"/>
+    <w:link w:val="TitleChar"/>
     <w:qFormat/>
     <w:rsid w:val="001B1A46"/>
     <w:pPr>
@@ -2579,10 +2712,10 @@
       <w:szCs w:val="20"/>
     </w:rPr>
   </w:style>
-  <w:style w:type="character" w:customStyle="1" w:styleId="a4">
-    <w:name w:val="Название Знак"/>
-    <w:basedOn w:val="a0"/>
-    <w:link w:val="a3"/>
+  <w:style w:type="character" w:customStyle="1" w:styleId="TitleChar">
+    <w:name w:val="Title Char"/>
+    <w:basedOn w:val="DefaultParagraphFont"/>
+    <w:link w:val="Title"/>
     <w:rsid w:val="001B1A46"/>
     <w:rPr>
       <w:rFonts w:ascii="Times New Roman" w:eastAsia="Calibri" w:hAnsi="Times New Roman" w:cs="Times New Roman"/>
@@ -2591,10 +2724,10 @@
       <w:lang w:eastAsia="ru-RU"/>
     </w:rPr>
   </w:style>
-  <w:style w:type="paragraph" w:styleId="a5">
+  <w:style w:type="paragraph" w:styleId="Subtitle">
     <w:name w:val="Subtitle"/>
-    <w:basedOn w:val="a"/>
-    <w:link w:val="a6"/>
+    <w:basedOn w:val="Normal"/>
+    <w:link w:val="SubtitleChar"/>
     <w:qFormat/>
     <w:rsid w:val="001B1A46"/>
     <w:pPr>
@@ -2608,10 +2741,10 @@
       <w:szCs w:val="20"/>
     </w:rPr>
   </w:style>
-  <w:style w:type="character" w:customStyle="1" w:styleId="a6">
-    <w:name w:val="Подзаголовок Знак"/>
-    <w:basedOn w:val="a0"/>
-    <w:link w:val="a5"/>
+  <w:style w:type="character" w:customStyle="1" w:styleId="SubtitleChar">
+    <w:name w:val="Subtitle Char"/>
+    <w:basedOn w:val="DefaultParagraphFont"/>
+    <w:link w:val="Subtitle"/>
     <w:rsid w:val="001B1A46"/>
     <w:rPr>
       <w:rFonts w:ascii="Times New Roman" w:eastAsia="Calibri" w:hAnsi="Times New Roman" w:cs="Times New Roman"/>
@@ -2634,10 +2767,10 @@
       <w:lang w:val="en-US" w:eastAsia="ru-RU"/>
     </w:rPr>
   </w:style>
-  <w:style w:type="paragraph" w:styleId="a7">
+  <w:style w:type="paragraph" w:styleId="BalloonText">
     <w:name w:val="Balloon Text"/>
-    <w:basedOn w:val="a"/>
-    <w:link w:val="a8"/>
+    <w:basedOn w:val="Normal"/>
+    <w:link w:val="BalloonTextChar"/>
     <w:uiPriority w:val="99"/>
     <w:semiHidden/>
     <w:unhideWhenUsed/>
@@ -2648,10 +2781,10 @@
       <w:szCs w:val="16"/>
     </w:rPr>
   </w:style>
-  <w:style w:type="character" w:customStyle="1" w:styleId="a8">
-    <w:name w:val="Текст выноски Знак"/>
-    <w:basedOn w:val="a0"/>
-    <w:link w:val="a7"/>
+  <w:style w:type="character" w:customStyle="1" w:styleId="BalloonTextChar">
+    <w:name w:val="Balloon Text Char"/>
+    <w:basedOn w:val="DefaultParagraphFont"/>
+    <w:link w:val="BalloonText"/>
     <w:uiPriority w:val="99"/>
     <w:semiHidden/>
     <w:rsid w:val="00BA7264"/>
@@ -2662,10 +2795,10 @@
       <w:lang w:eastAsia="ru-RU"/>
     </w:rPr>
   </w:style>
-  <w:style w:type="paragraph" w:styleId="a9">
+  <w:style w:type="paragraph" w:styleId="Header">
     <w:name w:val="header"/>
-    <w:basedOn w:val="a"/>
-    <w:link w:val="aa"/>
+    <w:basedOn w:val="Normal"/>
+    <w:link w:val="HeaderChar"/>
     <w:uiPriority w:val="99"/>
     <w:unhideWhenUsed/>
     <w:rsid w:val="00E35088"/>
@@ -2676,10 +2809,10 @@
       </w:tabs>
     </w:pPr>
   </w:style>
-  <w:style w:type="character" w:customStyle="1" w:styleId="aa">
-    <w:name w:val="Верхний колонтитул Знак"/>
-    <w:basedOn w:val="a0"/>
-    <w:link w:val="a9"/>
+  <w:style w:type="character" w:customStyle="1" w:styleId="HeaderChar">
+    <w:name w:val="Header Char"/>
+    <w:basedOn w:val="DefaultParagraphFont"/>
+    <w:link w:val="Header"/>
     <w:uiPriority w:val="99"/>
     <w:rsid w:val="00E35088"/>
     <w:rPr>
@@ -2689,10 +2822,10 @@
       <w:lang w:eastAsia="ru-RU"/>
     </w:rPr>
   </w:style>
-  <w:style w:type="paragraph" w:styleId="ab">
+  <w:style w:type="paragraph" w:styleId="Footer">
     <w:name w:val="footer"/>
-    <w:basedOn w:val="a"/>
-    <w:link w:val="ac"/>
+    <w:basedOn w:val="Normal"/>
+    <w:link w:val="FooterChar"/>
     <w:uiPriority w:val="99"/>
     <w:unhideWhenUsed/>
     <w:rsid w:val="00E35088"/>
@@ -2703,363 +2836,10 @@
       </w:tabs>
     </w:pPr>
   </w:style>
-  <w:style w:type="character" w:customStyle="1" w:styleId="ac">
-    <w:name w:val="Нижний колонтитул Знак"/>
-    <w:basedOn w:val="a0"/>
-    <w:link w:val="ab"/>
-    <w:uiPriority w:val="99"/>
-    <w:rsid w:val="00E35088"/>
-    <w:rPr>
-      <w:rFonts w:ascii="Times New Roman" w:eastAsia="Times New Roman" w:hAnsi="Times New Roman" w:cs="Times New Roman"/>
-      <w:sz w:val="24"/>
-      <w:szCs w:val="24"/>
-      <w:lang w:eastAsia="ru-RU"/>
-    </w:rPr>
-  </w:style>
-</w:styles>
-</file>
-
-<file path=word/stylesWithEffects.xml><?xml version="1.0" encoding="utf-8"?>
-<w:styles xmlns:wpc="http://schemas.microsoft.com/office/word/2010/wordprocessingCanvas" xmlns:mc="http://schemas.openxmlformats.org/markup-compatibility/2006" xmlns:o="urn:schemas-microsoft-com:office:office" xmlns:r="http://schemas.openxmlformats.org/officeDocument/2006/relationships" xmlns:m="http://schemas.openxmlformats.org/officeDocument/2006/math" xmlns:v="urn:schemas-microsoft-com:vml" xmlns:wp14="http://schemas.microsoft.com/office/word/2010/wordprocessingDrawing" xmlns:wp="http://schemas.openxmlformats.org/drawingml/2006/wordprocessingDrawing" xmlns:w10="urn:schemas-microsoft-com:office:word" xmlns:w="http://schemas.openxmlformats.org/wordprocessingml/2006/main" xmlns:w14="http://schemas.microsoft.com/office/word/2010/wordml" xmlns:wpg="http://schemas.microsoft.com/office/word/2010/wordprocessingGroup" xmlns:wpi="http://schemas.microsoft.com/office/word/2010/wordprocessingInk" xmlns:wne="http://schemas.microsoft.com/office/word/2006/wordml" xmlns:wps="http://schemas.microsoft.com/office/word/2010/wordprocessingShape" mc:Ignorable="w14 wp14">
-  <w:docDefaults>
-    <w:rPrDefault>
-      <w:rPr>
-        <w:rFonts w:asciiTheme="minorHAnsi" w:eastAsiaTheme="minorHAnsi" w:hAnsiTheme="minorHAnsi" w:cstheme="minorBidi"/>
-        <w:sz w:val="22"/>
-        <w:szCs w:val="22"/>
-        <w:lang w:val="ru-RU" w:eastAsia="en-US" w:bidi="ar-SA"/>
-      </w:rPr>
-    </w:rPrDefault>
-    <w:pPrDefault>
-      <w:pPr>
-        <w:spacing w:after="200" w:line="276" w:lineRule="auto"/>
-      </w:pPr>
-    </w:pPrDefault>
-  </w:docDefaults>
-  <w:latentStyles w:defLockedState="0" w:defUIPriority="99" w:defSemiHidden="1" w:defUnhideWhenUsed="1" w:defQFormat="0" w:count="267">
-    <w:lsdException w:name="Normal" w:semiHidden="0" w:uiPriority="0" w:unhideWhenUsed="0" w:qFormat="1"/>
-    <w:lsdException w:name="heading 1" w:semiHidden="0" w:uiPriority="9" w:unhideWhenUsed="0" w:qFormat="1"/>
-    <w:lsdException w:name="heading 2" w:uiPriority="9" w:qFormat="1"/>
-    <w:lsdException w:name="heading 3" w:uiPriority="9" w:qFormat="1"/>
-    <w:lsdException w:name="heading 4" w:uiPriority="9" w:qFormat="1"/>
-    <w:lsdException w:name="heading 5" w:uiPriority="9" w:qFormat="1"/>
-    <w:lsdException w:name="heading 6" w:uiPriority="9" w:qFormat="1"/>
-    <w:lsdException w:name="heading 7" w:uiPriority="9" w:qFormat="1"/>
-    <w:lsdException w:name="heading 8" w:uiPriority="9" w:qFormat="1"/>
-    <w:lsdException w:name="heading 9" w:uiPriority="9" w:qFormat="1"/>
-    <w:lsdException w:name="toc 1" w:uiPriority="39"/>
-    <w:lsdException w:name="toc 2" w:uiPriority="39"/>
-    <w:lsdException w:name="toc 3" w:uiPriority="39"/>
-    <w:lsdException w:name="toc 4" w:uiPriority="39"/>
-    <w:lsdException w:name="toc 5" w:uiPriority="39"/>
-    <w:lsdException w:name="toc 6" w:uiPriority="39"/>
-    <w:lsdException w:name="toc 7" w:uiPriority="39"/>
-    <w:lsdException w:name="toc 8" w:uiPriority="39"/>
-    <w:lsdException w:name="toc 9" w:uiPriority="39"/>
-    <w:lsdException w:name="caption" w:uiPriority="35" w:qFormat="1"/>
-    <w:lsdException w:name="Title" w:semiHidden="0" w:uiPriority="0" w:unhideWhenUsed="0" w:qFormat="1"/>
-    <w:lsdException w:name="Default Paragraph Font" w:uiPriority="1"/>
-    <w:lsdException w:name="Subtitle" w:semiHidden="0" w:uiPriority="0" w:unhideWhenUsed="0" w:qFormat="1"/>
-    <w:lsdException w:name="Strong" w:semiHidden="0" w:uiPriority="22" w:unhideWhenUsed="0" w:qFormat="1"/>
-    <w:lsdException w:name="Emphasis" w:semiHidden="0" w:uiPriority="20" w:unhideWhenUsed="0" w:qFormat="1"/>
-    <w:lsdException w:name="Table Grid" w:semiHidden="0" w:uiPriority="59" w:unhideWhenUsed="0"/>
-    <w:lsdException w:name="Placeholder Text" w:unhideWhenUsed="0"/>
-    <w:lsdException w:name="No Spacing" w:semiHidden="0" w:uiPriority="1" w:unhideWhenUsed="0" w:qFormat="1"/>
-    <w:lsdException w:name="Light Shading" w:semiHidden="0" w:uiPriority="60" w:unhideWhenUsed="0"/>
-    <w:lsdException w:name="Light List" w:semiHidden="0" w:uiPriority="61" w:unhideWhenUsed="0"/>
-    <w:lsdException w:name="Light Grid" w:semiHidden="0" w:uiPriority="62" w:unhideWhenUsed="0"/>
-    <w:lsdException w:name="Medium Shading 1" w:semiHidden="0" w:uiPriority="63" w:unhideWhenUsed="0"/>
-    <w:lsdException w:name="Medium Shading 2" w:semiHidden="0" w:uiPriority="64" w:unhideWhenUsed="0"/>
-    <w:lsdException w:name="Medium List 1" w:semiHidden="0" w:uiPriority="65" w:unhideWhenUsed="0"/>
-    <w:lsdException w:name="Medium List 2" w:semiHidden="0" w:uiPriority="66" w:unhideWhenUsed="0"/>
-    <w:lsdException w:name="Medium Grid 1" w:semiHidden="0" w:uiPriority="67" w:unhideWhenUsed="0"/>
-    <w:lsdException w:name="Medium Grid 2" w:semiHidden="0" w:uiPriority="68" w:unhideWhenUsed="0"/>
-    <w:lsdException w:name="Medium Grid 3" w:semiHidden="0" w:uiPriority="69" w:unhideWhenUsed="0"/>
-    <w:lsdException w:name="Dark List" w:semiHidden="0" w:uiPriority="70" w:unhideWhenUsed="0"/>
-    <w:lsdException w:name="Colorful Shading" w:semiHidden="0" w:uiPriority="71" w:unhideWhenUsed="0"/>
-    <w:lsdException w:name="Colorful List" w:semiHidden="0" w:uiPriority="72" w:unhideWhenUsed="0"/>
-    <w:lsdException w:name="Colorful Grid" w:semiHidden="0" w:uiPriority="73" w:unhideWhenUsed="0"/>
-    <w:lsdException w:name="Light Shading Accent 1" w:semiHidden="0" w:uiPriority="60" w:unhideWhenUsed="0"/>
-    <w:lsdException w:name="Light List Accent 1" w:semiHidden="0" w:uiPriority="61" w:unhideWhenUsed="0"/>
-    <w:lsdException w:name="Light Grid Accent 1" w:semiHidden="0" w:uiPriority="62" w:unhideWhenUsed="0"/>
-    <w:lsdException w:name="Medium Shading 1 Accent 1" w:semiHidden="0" w:uiPriority="63" w:unhideWhenUsed="0"/>
-    <w:lsdException w:name="Medium Shading 2 Accent 1" w:semiHidden="0" w:uiPriority="64" w:unhideWhenUsed="0"/>
-    <w:lsdException w:name="Medium List 1 Accent 1" w:semiHidden="0" w:uiPriority="65" w:unhideWhenUsed="0"/>
-    <w:lsdException w:name="Revision" w:unhideWhenUsed="0"/>
-    <w:lsdException w:name="List Paragraph" w:semiHidden="0" w:uiPriority="34" w:unhideWhenUsed="0" w:qFormat="1"/>
-    <w:lsdException w:name="Quote" w:semiHidden="0" w:uiPriority="29" w:unhideWhenUsed="0" w:qFormat="1"/>
-    <w:lsdException w:name="Intense Quote" w:semiHidden="0" w:uiPriority="30" w:unhideWhenUsed="0" w:qFormat="1"/>
-    <w:lsdException w:name="Medium List 2 Accent 1" w:semiHidden="0" w:uiPriority="66" w:unhideWhenUsed="0"/>
-    <w:lsdException w:name="Medium Grid 1 Accent 1" w:semiHidden="0" w:uiPriority="67" w:unhideWhenUsed="0"/>
-    <w:lsdException w:name="Medium Grid 2 Accent 1" w:semiHidden="0" w:uiPriority="68" w:unhideWhenUsed="0"/>
-    <w:lsdException w:name="Medium Grid 3 Accent 1" w:semiHidden="0" w:uiPriority="69" w:unhideWhenUsed="0"/>
-    <w:lsdException w:name="Dark List Accent 1" w:semiHidden="0" w:uiPriority="70" w:unhideWhenUsed="0"/>
-    <w:lsdException w:name="Colorful Shading Accent 1" w:semiHidden="0" w:uiPriority="71" w:unhideWhenUsed="0"/>
-    <w:lsdException w:name="Colorful List Accent 1" w:semiHidden="0" w:uiPriority="72" w:unhideWhenUsed="0"/>
-    <w:lsdException w:name="Colorful Grid Accent 1" w:semiHidden="0" w:uiPriority="73" w:unhideWhenUsed="0"/>
-    <w:lsdException w:name="Light Shading Accent 2" w:semiHidden="0" w:uiPriority="60" w:unhideWhenUsed="0"/>
-    <w:lsdException w:name="Light List Accent 2" w:semiHidden="0" w:uiPriority="61" w:unhideWhenUsed="0"/>
-    <w:lsdException w:name="Light Grid Accent 2" w:semiHidden="0" w:uiPriority="62" w:unhideWhenUsed="0"/>
-    <w:lsdException w:name="Medium Shading 1 Accent 2" w:semiHidden="0" w:uiPriority="63" w:unhideWhenUsed="0"/>
-    <w:lsdException w:name="Medium Shading 2 Accent 2" w:semiHidden="0" w:uiPriority="64" w:unhideWhenUsed="0"/>
-    <w:lsdException w:name="Medium List 1 Accent 2" w:semiHidden="0" w:uiPriority="65" w:unhideWhenUsed="0"/>
-    <w:lsdException w:name="Medium List 2 Accent 2" w:semiHidden="0" w:uiPriority="66" w:unhideWhenUsed="0"/>
-    <w:lsdException w:name="Medium Grid 1 Accent 2" w:semiHidden="0" w:uiPriority="67" w:unhideWhenUsed="0"/>
-    <w:lsdException w:name="Medium Grid 2 Accent 2" w:semiHidden="0" w:uiPriority="68" w:unhideWhenUsed="0"/>
-    <w:lsdException w:name="Medium Grid 3 Accent 2" w:semiHidden="0" w:uiPriority="69" w:unhideWhenUsed="0"/>
-    <w:lsdException w:name="Dark List Accent 2" w:semiHidden="0" w:uiPriority="70" w:unhideWhenUsed="0"/>
-    <w:lsdException w:name="Colorful Shading Accent 2" w:semiHidden="0" w:uiPriority="71" w:unhideWhenUsed="0"/>
-    <w:lsdException w:name="Colorful List Accent 2" w:semiHidden="0" w:uiPriority="72" w:unhideWhenUsed="0"/>
-    <w:lsdException w:name="Colorful Grid Accent 2" w:semiHidden="0" w:uiPriority="73" w:unhideWhenUsed="0"/>
-    <w:lsdException w:name="Light Shading Accent 3" w:semiHidden="0" w:uiPriority="60" w:unhideWhenUsed="0"/>
-    <w:lsdException w:name="Light List Accent 3" w:semiHidden="0" w:uiPriority="61" w:unhideWhenUsed="0"/>
-    <w:lsdException w:name="Light Grid Accent 3" w:semiHidden="0" w:uiPriority="62" w:unhideWhenUsed="0"/>
-    <w:lsdException w:name="Medium Shading 1 Accent 3" w:semiHidden="0" w:uiPriority="63" w:unhideWhenUsed="0"/>
-    <w:lsdException w:name="Medium Shading 2 Accent 3" w:semiHidden="0" w:uiPriority="64" w:unhideWhenUsed="0"/>
-    <w:lsdException w:name="Medium List 1 Accent 3" w:semiHidden="0" w:uiPriority="65" w:unhideWhenUsed="0"/>
-    <w:lsdException w:name="Medium List 2 Accent 3" w:semiHidden="0" w:uiPriority="66" w:unhideWhenUsed="0"/>
-    <w:lsdException w:name="Medium Grid 1 Accent 3" w:semiHidden="0" w:uiPriority="67" w:unhideWhenUsed="0"/>
-    <w:lsdException w:name="Medium Grid 2 Accent 3" w:semiHidden="0" w:uiPriority="68" w:unhideWhenUsed="0"/>
-    <w:lsdException w:name="Medium Grid 3 Accent 3" w:semiHidden="0" w:uiPriority="69" w:unhideWhenUsed="0"/>
-    <w:lsdException w:name="Dark List Accent 3" w:semiHidden="0" w:uiPriority="70" w:unhideWhenUsed="0"/>
-    <w:lsdException w:name="Colorful Shading Accent 3" w:semiHidden="0" w:uiPriority="71" w:unhideWhenUsed="0"/>
-    <w:lsdException w:name="Colorful List Accent 3" w:semiHidden="0" w:uiPriority="72" w:unhideWhenUsed="0"/>
-    <w:lsdException w:name="Colorful Grid Accent 3" w:semiHidden="0" w:uiPriority="73" w:unhideWhenUsed="0"/>
-    <w:lsdException w:name="Light Shading Accent 4" w:semiHidden="0" w:uiPriority="60" w:unhideWhenUsed="0"/>
-    <w:lsdException w:name="Light List Accent 4" w:semiHidden="0" w:uiPriority="61" w:unhideWhenUsed="0"/>
-    <w:lsdException w:name="Light Grid Accent 4" w:semiHidden="0" w:uiPriority="62" w:unhideWhenUsed="0"/>
-    <w:lsdException w:name="Medium Shading 1 Accent 4" w:semiHidden="0" w:uiPriority="63" w:unhideWhenUsed="0"/>
-    <w:lsdException w:name="Medium Shading 2 Accent 4" w:semiHidden="0" w:uiPriority="64" w:unhideWhenUsed="0"/>
-    <w:lsdException w:name="Medium List 1 Accent 4" w:semiHidden="0" w:uiPriority="65" w:unhideWhenUsed="0"/>
-    <w:lsdException w:name="Medium List 2 Accent 4" w:semiHidden="0" w:uiPriority="66" w:unhideWhenUsed="0"/>
-    <w:lsdException w:name="Medium Grid 1 Accent 4" w:semiHidden="0" w:uiPriority="67" w:unhideWhenUsed="0"/>
-    <w:lsdException w:name="Medium Grid 2 Accent 4" w:semiHidden="0" w:uiPriority="68" w:unhideWhenUsed="0"/>
-    <w:lsdException w:name="Medium Grid 3 Accent 4" w:semiHidden="0" w:uiPriority="69" w:unhideWhenUsed="0"/>
-    <w:lsdException w:name="Dark List Accent 4" w:semiHidden="0" w:uiPriority="70" w:unhideWhenUsed="0"/>
-    <w:lsdException w:name="Colorful Shading Accent 4" w:semiHidden="0" w:uiPriority="71" w:unhideWhenUsed="0"/>
-    <w:lsdException w:name="Colorful List Accent 4" w:semiHidden="0" w:uiPriority="72" w:unhideWhenUsed="0"/>
-    <w:lsdException w:name="Colorful Grid Accent 4" w:semiHidden="0" w:uiPriority="73" w:unhideWhenUsed="0"/>
-    <w:lsdException w:name="Light Shading Accent 5" w:semiHidden="0" w:uiPriority="60" w:unhideWhenUsed="0"/>
-    <w:lsdException w:name="Light List Accent 5" w:semiHidden="0" w:uiPriority="61" w:unhideWhenUsed="0"/>
-    <w:lsdException w:name="Light Grid Accent 5" w:semiHidden="0" w:uiPriority="62" w:unhideWhenUsed="0"/>
-    <w:lsdException w:name="Medium Shading 1 Accent 5" w:semiHidden="0" w:uiPriority="63" w:unhideWhenUsed="0"/>
-    <w:lsdException w:name="Medium Shading 2 Accent 5" w:semiHidden="0" w:uiPriority="64" w:unhideWhenUsed="0"/>
-    <w:lsdException w:name="Medium List 1 Accent 5" w:semiHidden="0" w:uiPriority="65" w:unhideWhenUsed="0"/>
-    <w:lsdException w:name="Medium List 2 Accent 5" w:semiHidden="0" w:uiPriority="66" w:unhideWhenUsed="0"/>
-    <w:lsdException w:name="Medium Grid 1 Accent 5" w:semiHidden="0" w:uiPriority="67" w:unhideWhenUsed="0"/>
-    <w:lsdException w:name="Medium Grid 2 Accent 5" w:semiHidden="0" w:uiPriority="68" w:unhideWhenUsed="0"/>
-    <w:lsdException w:name="Medium Grid 3 Accent 5" w:semiHidden="0" w:uiPriority="69" w:unhideWhenUsed="0"/>
-    <w:lsdException w:name="Dark List Accent 5" w:semiHidden="0" w:uiPriority="70" w:unhideWhenUsed="0"/>
-    <w:lsdException w:name="Colorful Shading Accent 5" w:semiHidden="0" w:uiPriority="71" w:unhideWhenUsed="0"/>
-    <w:lsdException w:name="Colorful List Accent 5" w:semiHidden="0" w:uiPriority="72" w:unhideWhenUsed="0"/>
-    <w:lsdException w:name="Colorful Grid Accent 5" w:semiHidden="0" w:uiPriority="73" w:unhideWhenUsed="0"/>
-    <w:lsdException w:name="Light Shading Accent 6" w:semiHidden="0" w:uiPriority="60" w:unhideWhenUsed="0"/>
-    <w:lsdException w:name="Light List Accent 6" w:semiHidden="0" w:uiPriority="61" w:unhideWhenUsed="0"/>
-    <w:lsdException w:name="Light Grid Accent 6" w:semiHidden="0" w:uiPriority="62" w:unhideWhenUsed="0"/>
-    <w:lsdException w:name="Medium Shading 1 Accent 6" w:semiHidden="0" w:uiPriority="63" w:unhideWhenUsed="0"/>
-    <w:lsdException w:name="Medium Shading 2 Accent 6" w:semiHidden="0" w:uiPriority="64" w:unhideWhenUsed="0"/>
-    <w:lsdException w:name="Medium List 1 Accent 6" w:semiHidden="0" w:uiPriority="65" w:unhideWhenUsed="0"/>
-    <w:lsdException w:name="Medium List 2 Accent 6" w:semiHidden="0" w:uiPriority="66" w:unhideWhenUsed="0"/>
-    <w:lsdException w:name="Medium Grid 1 Accent 6" w:semiHidden="0" w:uiPriority="67" w:unhideWhenUsed="0"/>
-    <w:lsdException w:name="Medium Grid 2 Accent 6" w:semiHidden="0" w:uiPriority="68" w:unhideWhenUsed="0"/>
-    <w:lsdException w:name="Medium Grid 3 Accent 6" w:semiHidden="0" w:uiPriority="69" w:unhideWhenUsed="0"/>
-    <w:lsdException w:name="Dark List Accent 6" w:semiHidden="0" w:uiPriority="70" w:unhideWhenUsed="0"/>
-    <w:lsdException w:name="Colorful Shading Accent 6" w:semiHidden="0" w:uiPriority="71" w:unhideWhenUsed="0"/>
-    <w:lsdException w:name="Colorful List Accent 6" w:semiHidden="0" w:uiPriority="72" w:unhideWhenUsed="0"/>
-    <w:lsdException w:name="Colorful Grid Accent 6" w:semiHidden="0" w:uiPriority="73" w:unhideWhenUsed="0"/>
-    <w:lsdException w:name="Subtle Emphasis" w:semiHidden="0" w:uiPriority="19" w:unhideWhenUsed="0" w:qFormat="1"/>
-    <w:lsdException w:name="Intense Emphasis" w:semiHidden="0" w:uiPriority="21" w:unhideWhenUsed="0" w:qFormat="1"/>
-    <w:lsdException w:name="Subtle Reference" w:semiHidden="0" w:uiPriority="31" w:unhideWhenUsed="0" w:qFormat="1"/>
-    <w:lsdException w:name="Intense Reference" w:semiHidden="0" w:uiPriority="32" w:unhideWhenUsed="0" w:qFormat="1"/>
-    <w:lsdException w:name="Book Title" w:semiHidden="0" w:uiPriority="33" w:unhideWhenUsed="0" w:qFormat="1"/>
-    <w:lsdException w:name="Bibliography" w:uiPriority="37"/>
-    <w:lsdException w:name="TOC Heading" w:uiPriority="39" w:qFormat="1"/>
-  </w:latentStyles>
-  <w:style w:type="paragraph" w:default="1" w:styleId="a">
-    <w:name w:val="Normal"/>
-    <w:qFormat/>
-    <w:rsid w:val="00BD27C0"/>
-    <w:pPr>
-      <w:spacing w:after="0" w:line="240" w:lineRule="auto"/>
-    </w:pPr>
-    <w:rPr>
-      <w:rFonts w:ascii="Times New Roman" w:eastAsia="Times New Roman" w:hAnsi="Times New Roman" w:cs="Times New Roman"/>
-      <w:sz w:val="24"/>
-      <w:szCs w:val="24"/>
-      <w:lang w:eastAsia="ru-RU"/>
-    </w:rPr>
-  </w:style>
-  <w:style w:type="character" w:default="1" w:styleId="a0">
-    <w:name w:val="Default Paragraph Font"/>
-    <w:uiPriority w:val="1"/>
-    <w:semiHidden/>
-    <w:unhideWhenUsed/>
-  </w:style>
-  <w:style w:type="table" w:default="1" w:styleId="a1">
-    <w:name w:val="Normal Table"/>
-    <w:uiPriority w:val="99"/>
-    <w:semiHidden/>
-    <w:unhideWhenUsed/>
-    <w:tblPr>
-      <w:tblInd w:w="0" w:type="dxa"/>
-      <w:tblCellMar>
-        <w:top w:w="0" w:type="dxa"/>
-        <w:left w:w="108" w:type="dxa"/>
-        <w:bottom w:w="0" w:type="dxa"/>
-        <w:right w:w="108" w:type="dxa"/>
-      </w:tblCellMar>
-    </w:tblPr>
-  </w:style>
-  <w:style w:type="numbering" w:default="1" w:styleId="a2">
-    <w:name w:val="No List"/>
-    <w:uiPriority w:val="99"/>
-    <w:semiHidden/>
-    <w:unhideWhenUsed/>
-  </w:style>
-  <w:style w:type="paragraph" w:styleId="a3">
-    <w:name w:val="Title"/>
-    <w:basedOn w:val="a"/>
-    <w:link w:val="a4"/>
-    <w:qFormat/>
-    <w:rsid w:val="001B1A46"/>
-    <w:pPr>
-      <w:spacing w:line="360" w:lineRule="auto"/>
-      <w:jc w:val="center"/>
-    </w:pPr>
-    <w:rPr>
-      <w:rFonts w:eastAsia="Calibri"/>
-      <w:sz w:val="26"/>
-      <w:szCs w:val="20"/>
-    </w:rPr>
-  </w:style>
-  <w:style w:type="character" w:customStyle="1" w:styleId="a4">
-    <w:name w:val="Название Знак"/>
-    <w:basedOn w:val="a0"/>
-    <w:link w:val="a3"/>
-    <w:rsid w:val="001B1A46"/>
-    <w:rPr>
-      <w:rFonts w:ascii="Times New Roman" w:eastAsia="Calibri" w:hAnsi="Times New Roman" w:cs="Times New Roman"/>
-      <w:sz w:val="26"/>
-      <w:szCs w:val="20"/>
-      <w:lang w:eastAsia="ru-RU"/>
-    </w:rPr>
-  </w:style>
-  <w:style w:type="paragraph" w:styleId="a5">
-    <w:name w:val="Subtitle"/>
-    <w:basedOn w:val="a"/>
-    <w:link w:val="a6"/>
-    <w:qFormat/>
-    <w:rsid w:val="001B1A46"/>
-    <w:pPr>
-      <w:spacing w:line="360" w:lineRule="auto"/>
-      <w:jc w:val="center"/>
-    </w:pPr>
-    <w:rPr>
-      <w:rFonts w:eastAsia="Calibri"/>
-      <w:b/>
-      <w:sz w:val="26"/>
-      <w:szCs w:val="20"/>
-    </w:rPr>
-  </w:style>
-  <w:style w:type="character" w:customStyle="1" w:styleId="a6">
-    <w:name w:val="Подзаголовок Знак"/>
-    <w:basedOn w:val="a0"/>
-    <w:link w:val="a5"/>
-    <w:rsid w:val="001B1A46"/>
-    <w:rPr>
-      <w:rFonts w:ascii="Times New Roman" w:eastAsia="Calibri" w:hAnsi="Times New Roman" w:cs="Times New Roman"/>
-      <w:b/>
-      <w:sz w:val="26"/>
-      <w:szCs w:val="20"/>
-      <w:lang w:eastAsia="ru-RU"/>
-    </w:rPr>
-  </w:style>
-  <w:style w:type="paragraph" w:customStyle="1" w:styleId="Cf0">
-    <w:name w:val="НоCf0мальный"/>
-    <w:rsid w:val="001B1A46"/>
-    <w:pPr>
-      <w:spacing w:after="0" w:line="240" w:lineRule="auto"/>
-    </w:pPr>
-    <w:rPr>
-      <w:rFonts w:ascii="Times New Roman" w:eastAsia="Times New Roman" w:hAnsi="Times New Roman" w:cs="Times New Roman"/>
-      <w:sz w:val="20"/>
-      <w:szCs w:val="20"/>
-      <w:lang w:val="en-US" w:eastAsia="ru-RU"/>
-    </w:rPr>
-  </w:style>
-  <w:style w:type="paragraph" w:styleId="a7">
-    <w:name w:val="Balloon Text"/>
-    <w:basedOn w:val="a"/>
-    <w:link w:val="a8"/>
-    <w:uiPriority w:val="99"/>
-    <w:semiHidden/>
-    <w:unhideWhenUsed/>
-    <w:rsid w:val="00BA7264"/>
-    <w:rPr>
-      <w:rFonts w:ascii="Tahoma" w:hAnsi="Tahoma" w:cs="Tahoma"/>
-      <w:sz w:val="16"/>
-      <w:szCs w:val="16"/>
-    </w:rPr>
-  </w:style>
-  <w:style w:type="character" w:customStyle="1" w:styleId="a8">
-    <w:name w:val="Текст выноски Знак"/>
-    <w:basedOn w:val="a0"/>
-    <w:link w:val="a7"/>
-    <w:uiPriority w:val="99"/>
-    <w:semiHidden/>
-    <w:rsid w:val="00BA7264"/>
-    <w:rPr>
-      <w:rFonts w:ascii="Tahoma" w:eastAsia="Times New Roman" w:hAnsi="Tahoma" w:cs="Tahoma"/>
-      <w:sz w:val="16"/>
-      <w:szCs w:val="16"/>
-      <w:lang w:eastAsia="ru-RU"/>
-    </w:rPr>
-  </w:style>
-  <w:style w:type="paragraph" w:styleId="a9">
-    <w:name w:val="header"/>
-    <w:basedOn w:val="a"/>
-    <w:link w:val="aa"/>
-    <w:uiPriority w:val="99"/>
-    <w:unhideWhenUsed/>
-    <w:rsid w:val="00E35088"/>
-    <w:pPr>
-      <w:tabs>
-        <w:tab w:val="center" w:pos="4677"/>
-        <w:tab w:val="right" w:pos="9355"/>
-      </w:tabs>
-    </w:pPr>
-  </w:style>
-  <w:style w:type="character" w:customStyle="1" w:styleId="aa">
-    <w:name w:val="Верхний колонтитул Знак"/>
-    <w:basedOn w:val="a0"/>
-    <w:link w:val="a9"/>
-    <w:uiPriority w:val="99"/>
-    <w:rsid w:val="00E35088"/>
-    <w:rPr>
-      <w:rFonts w:ascii="Times New Roman" w:eastAsia="Times New Roman" w:hAnsi="Times New Roman" w:cs="Times New Roman"/>
-      <w:sz w:val="24"/>
-      <w:szCs w:val="24"/>
-      <w:lang w:eastAsia="ru-RU"/>
-    </w:rPr>
-  </w:style>
-  <w:style w:type="paragraph" w:styleId="ab">
-    <w:name w:val="footer"/>
-    <w:basedOn w:val="a"/>
-    <w:link w:val="ac"/>
-    <w:uiPriority w:val="99"/>
-    <w:unhideWhenUsed/>
-    <w:rsid w:val="00E35088"/>
-    <w:pPr>
-      <w:tabs>
-        <w:tab w:val="center" w:pos="4677"/>
-        <w:tab w:val="right" w:pos="9355"/>
-      </w:tabs>
-    </w:pPr>
-  </w:style>
-  <w:style w:type="character" w:customStyle="1" w:styleId="ac">
-    <w:name w:val="Нижний колонтитул Знак"/>
-    <w:basedOn w:val="a0"/>
-    <w:link w:val="ab"/>
+  <w:style w:type="character" w:customStyle="1" w:styleId="FooterChar">
+    <w:name w:val="Footer Char"/>
+    <w:basedOn w:val="DefaultParagraphFont"/>
+    <w:link w:val="Footer"/>
     <w:uiPriority w:val="99"/>
     <w:rsid w:val="00E35088"/>
     <w:rPr>
@@ -3362,7 +3142,7 @@
 </file>
 
 <file path=customXml/itemProps1.xml><?xml version="1.0" encoding="utf-8"?>
-<ds:datastoreItem xmlns:ds="http://schemas.openxmlformats.org/officeDocument/2006/customXml" ds:itemID="{C8840BBF-9074-45C0-99E0-4C6FB51621BD}">
+<ds:datastoreItem xmlns:ds="http://schemas.openxmlformats.org/officeDocument/2006/customXml" ds:itemID="{2F476324-D57A-484A-907B-BE02761300E8}">
   <ds:schemaRefs>
     <ds:schemaRef ds:uri="http://schemas.openxmlformats.org/officeDocument/2006/bibliography"/>
   </ds:schemaRefs>

</xml_diff>

<commit_message>
Fix change for errors
</commit_message>
<xml_diff>
--- a/НИР задание.docx
+++ b/НИР задание.docx
@@ -1497,7 +1497,15 @@
           <w:u w:val="single"/>
           <w:lang w:val="ru-BY"/>
         </w:rPr>
-        <w:t xml:space="preserve"> и компонентно-ориентированному подходу в веб</w:t>
+        <w:t xml:space="preserve"> и компонентно-ориентированному подходу в </w:t>
+      </w:r>
+      <w:bookmarkStart w:id="1" w:name="_GoBack"/>
+      <w:r>
+        <w:rPr>
+          <w:u w:val="single"/>
+          <w:lang w:val="ru-BY"/>
+        </w:rPr>
+        <w:t>веб</w:t>
       </w:r>
       <w:r>
         <w:rPr>
@@ -1513,6 +1521,7 @@
         <w:t>.</w:t>
       </w:r>
     </w:p>
+    <w:bookmarkEnd w:id="1"/>
     <w:p>
       <w:pPr>
         <w:spacing w:line="23" w:lineRule="atLeast"/>
@@ -1791,7 +1800,7 @@
           <w:u w:val="single"/>
         </w:rPr>
       </w:pPr>
-      <w:bookmarkStart w:id="1" w:name="_Hlk502747159"/>
+      <w:bookmarkStart w:id="2" w:name="_Hlk502747159"/>
       <w:r>
         <w:rPr>
           <w:color w:val="000000"/>
@@ -1801,7 +1810,7 @@
         </w:rPr>
         <w:t>Сокуренко Юрий Андреевич, к.т.н., доц.</w:t>
       </w:r>
-      <w:bookmarkEnd w:id="1"/>
+      <w:bookmarkEnd w:id="2"/>
       <w:r>
         <w:rPr>
           <w:szCs w:val="18"/>
@@ -1960,8 +1969,6 @@
           <w:lang w:eastAsia="en-US"/>
         </w:rPr>
       </w:pPr>
-      <w:bookmarkStart w:id="2" w:name="_GoBack"/>
-      <w:bookmarkEnd w:id="2"/>
     </w:p>
     <w:p>
       <w:pPr>
@@ -2217,42 +2224,12 @@
 
 <file path=word/header1.xml><?xml version="1.0" encoding="utf-8"?>
 <w:hdr xmlns:wpc="http://schemas.microsoft.com/office/word/2010/wordprocessingCanvas" xmlns:cx="http://schemas.microsoft.com/office/drawing/2014/chartex" xmlns:cx1="http://schemas.microsoft.com/office/drawing/2015/9/8/chartex" xmlns:cx2="http://schemas.microsoft.com/office/drawing/2015/10/21/chartex" xmlns:cx3="http://schemas.microsoft.com/office/drawing/2016/5/9/chartex" xmlns:cx4="http://schemas.microsoft.com/office/drawing/2016/5/10/chartex" xmlns:cx5="http://schemas.microsoft.com/office/drawing/2016/5/11/chartex" xmlns:cx6="http://schemas.microsoft.com/office/drawing/2016/5/12/chartex" xmlns:cx7="http://schemas.microsoft.com/office/drawing/2016/5/13/chartex" xmlns:cx8="http://schemas.microsoft.com/office/drawing/2016/5/14/chartex" xmlns:mc="http://schemas.openxmlformats.org/markup-compatibility/2006" xmlns:aink="http://schemas.microsoft.com/office/drawing/2016/ink" xmlns:am3d="http://schemas.microsoft.com/office/drawing/2017/model3d" xmlns:o="urn:schemas-microsoft-com:office:office" xmlns:r="http://schemas.openxmlformats.org/officeDocument/2006/relationships" xmlns:m="http://schemas.openxmlformats.org/officeDocument/2006/math" xmlns:v="urn:schemas-microsoft-com:vml" xmlns:wp14="http://schemas.microsoft.com/office/word/2010/wordprocessingDrawing" xmlns:wp="http://schemas.openxmlformats.org/drawingml/2006/wordprocessingDrawing" xmlns:w10="urn:schemas-microsoft-com:office:word" xmlns:w="http://schemas.openxmlformats.org/wordprocessingml/2006/main" xmlns:w14="http://schemas.microsoft.com/office/word/2010/wordml" xmlns:w15="http://schemas.microsoft.com/office/word/2012/wordml" xmlns:w16cid="http://schemas.microsoft.com/office/word/2016/wordml/cid" xmlns:w16se="http://schemas.microsoft.com/office/word/2015/wordml/symex" xmlns:wpg="http://schemas.microsoft.com/office/word/2010/wordprocessingGroup" xmlns:wpi="http://schemas.microsoft.com/office/word/2010/wordprocessingInk" xmlns:wne="http://schemas.microsoft.com/office/word/2006/wordml" xmlns:wps="http://schemas.microsoft.com/office/word/2010/wordprocessingShape" mc:Ignorable="w14 w15 w16se w16cid wp14">
-  <w:sdt>
-    <w:sdtPr>
-      <w:id w:val="646247618"/>
-      <w:docPartObj>
-        <w:docPartGallery w:val="Page Numbers (Top of Page)"/>
-        <w:docPartUnique/>
-      </w:docPartObj>
-    </w:sdtPr>
-    <w:sdtEndPr/>
-    <w:sdtContent>
-      <w:p>
-        <w:pPr>
-          <w:pStyle w:val="Header"/>
-          <w:jc w:val="center"/>
-        </w:pPr>
-        <w:r>
-          <w:fldChar w:fldCharType="begin"/>
-        </w:r>
-        <w:r>
-          <w:instrText>PAGE   \* MERGEFORMAT</w:instrText>
-        </w:r>
-        <w:r>
-          <w:fldChar w:fldCharType="separate"/>
-        </w:r>
-        <w:r>
-          <w:rPr>
-            <w:noProof/>
-          </w:rPr>
-          <w:t>2</w:t>
-        </w:r>
-        <w:r>
-          <w:fldChar w:fldCharType="end"/>
-        </w:r>
-      </w:p>
-    </w:sdtContent>
-  </w:sdt>
+  <w:p>
+    <w:pPr>
+      <w:pStyle w:val="Header"/>
+      <w:jc w:val="center"/>
+    </w:pPr>
+  </w:p>
   <w:p>
     <w:pPr>
       <w:pStyle w:val="Header"/>
@@ -2433,7 +2410,7 @@
     <w:lsdException w:name="Table Web 2" w:semiHidden="1" w:unhideWhenUsed="1"/>
     <w:lsdException w:name="Table Web 3" w:semiHidden="1" w:unhideWhenUsed="1"/>
     <w:lsdException w:name="Balloon Text" w:semiHidden="1" w:unhideWhenUsed="1"/>
-    <w:lsdException w:name="Table Grid" w:semiHidden="1" w:uiPriority="59" w:unhideWhenUsed="1"/>
+    <w:lsdException w:name="Table Grid" w:uiPriority="59"/>
     <w:lsdException w:name="Table Theme" w:semiHidden="1" w:unhideWhenUsed="1"/>
     <w:lsdException w:name="Placeholder Text" w:semiHidden="1"/>
     <w:lsdException w:name="No Spacing" w:uiPriority="1" w:qFormat="1"/>
@@ -3142,7 +3119,7 @@
 </file>
 
 <file path=customXml/itemProps1.xml><?xml version="1.0" encoding="utf-8"?>
-<ds:datastoreItem xmlns:ds="http://schemas.openxmlformats.org/officeDocument/2006/customXml" ds:itemID="{2F476324-D57A-484A-907B-BE02761300E8}">
+<ds:datastoreItem xmlns:ds="http://schemas.openxmlformats.org/officeDocument/2006/customXml" ds:itemID="{69058B8F-D3E8-41B8-99E9-E57707061C7C}">
   <ds:schemaRefs>
     <ds:schemaRef ds:uri="http://schemas.openxmlformats.org/officeDocument/2006/bibliography"/>
   </ds:schemaRefs>

</xml_diff>